<commit_message>
Added new files and modified documents.
</commit_message>
<xml_diff>
--- a/MATLAB Fundamentals - Demo.docx
+++ b/MATLAB Fundamentals - Demo.docx
@@ -33,14 +33,8 @@
     <w:p>
       <w:pPr>
         <w:pStyle w:val="Heading1"/>
-        <w:rPr>
-          <w:lang w:val="fr-FR"/>
-        </w:rPr>
-      </w:pPr>
-      <w:r>
-        <w:rPr>
-          <w:lang w:val="fr-FR"/>
-        </w:rPr>
+      </w:pPr>
+      <w:r>
         <w:t>3. Data Types</w:t>
       </w:r>
     </w:p>
@@ -49,10 +43,7 @@
         <w:pStyle w:val="Heading2"/>
       </w:pPr>
       <w:r>
-        <w:t xml:space="preserve">3.1 </w:t>
-      </w:r>
-      <w:r>
-        <w:t>Numeric Type</w:t>
+        <w:t>3.1 Numeric Type</w:t>
       </w:r>
     </w:p>
     <w:p>
@@ -342,15 +333,13 @@
           <w:rFonts w:ascii="Consolas" w:hAnsi="Consolas" w:cs="Times New Roman"/>
           <w:sz w:val="18"/>
           <w:szCs w:val="18"/>
-          <w:lang w:val="fr-FR"/>
-        </w:rPr>
-      </w:pPr>
-      <w:r>
-        <w:rPr>
-          <w:rFonts w:ascii="Consolas" w:hAnsi="Consolas" w:cs="Times New Roman"/>
-          <w:sz w:val="18"/>
-          <w:szCs w:val="18"/>
-          <w:lang w:val="fr-FR"/>
+        </w:rPr>
+      </w:pPr>
+      <w:r>
+        <w:rPr>
+          <w:rFonts w:ascii="Consolas" w:hAnsi="Consolas" w:cs="Times New Roman"/>
+          <w:sz w:val="18"/>
+          <w:szCs w:val="18"/>
         </w:rPr>
         <w:t>ans =</w:t>
       </w:r>
@@ -362,26 +351,23 @@
           <w:rFonts w:ascii="Consolas" w:hAnsi="Consolas" w:cs="Times New Roman"/>
           <w:sz w:val="18"/>
           <w:szCs w:val="18"/>
-          <w:lang w:val="fr-FR"/>
-        </w:rPr>
-      </w:pPr>
-    </w:p>
-    <w:p>
-      <w:pPr>
-        <w:spacing w:line="240" w:lineRule="exact"/>
-        <w:rPr>
-          <w:rFonts w:ascii="Consolas" w:hAnsi="Consolas" w:cs="Times New Roman"/>
-          <w:sz w:val="18"/>
-          <w:szCs w:val="18"/>
-          <w:lang w:val="fr-FR"/>
-        </w:rPr>
-      </w:pPr>
-      <w:r>
-        <w:rPr>
-          <w:rFonts w:ascii="Consolas" w:hAnsi="Consolas" w:cs="Times New Roman"/>
-          <w:sz w:val="18"/>
-          <w:szCs w:val="18"/>
-          <w:lang w:val="fr-FR"/>
+        </w:rPr>
+      </w:pPr>
+    </w:p>
+    <w:p>
+      <w:pPr>
+        <w:spacing w:line="240" w:lineRule="exact"/>
+        <w:rPr>
+          <w:rFonts w:ascii="Consolas" w:hAnsi="Consolas" w:cs="Times New Roman"/>
+          <w:sz w:val="18"/>
+          <w:szCs w:val="18"/>
+        </w:rPr>
+      </w:pPr>
+      <w:r>
+        <w:rPr>
+          <w:rFonts w:ascii="Consolas" w:hAnsi="Consolas" w:cs="Times New Roman"/>
+          <w:sz w:val="18"/>
+          <w:szCs w:val="18"/>
         </w:rPr>
         <w:t>double</w:t>
       </w:r>
@@ -393,26 +379,23 @@
           <w:rFonts w:ascii="Consolas" w:hAnsi="Consolas" w:cs="Times New Roman"/>
           <w:sz w:val="18"/>
           <w:szCs w:val="18"/>
-          <w:lang w:val="fr-FR"/>
-        </w:rPr>
-      </w:pPr>
-    </w:p>
-    <w:p>
-      <w:pPr>
-        <w:spacing w:line="240" w:lineRule="exact"/>
-        <w:rPr>
-          <w:rFonts w:ascii="Consolas" w:hAnsi="Consolas" w:cs="Times New Roman"/>
-          <w:sz w:val="18"/>
-          <w:szCs w:val="18"/>
-          <w:lang w:val="fr-FR"/>
-        </w:rPr>
-      </w:pPr>
-      <w:r>
-        <w:rPr>
-          <w:rFonts w:ascii="Consolas" w:hAnsi="Consolas" w:cs="Times New Roman"/>
-          <w:sz w:val="18"/>
-          <w:szCs w:val="18"/>
-          <w:lang w:val="fr-FR"/>
+        </w:rPr>
+      </w:pPr>
+    </w:p>
+    <w:p>
+      <w:pPr>
+        <w:spacing w:line="240" w:lineRule="exact"/>
+        <w:rPr>
+          <w:rFonts w:ascii="Consolas" w:hAnsi="Consolas" w:cs="Times New Roman"/>
+          <w:sz w:val="18"/>
+          <w:szCs w:val="18"/>
+        </w:rPr>
+      </w:pPr>
+      <w:r>
+        <w:rPr>
+          <w:rFonts w:ascii="Consolas" w:hAnsi="Consolas" w:cs="Times New Roman"/>
+          <w:sz w:val="18"/>
+          <w:szCs w:val="18"/>
         </w:rPr>
         <w:t>&gt;&gt; y = single(5)</w:t>
       </w:r>
@@ -424,26 +407,23 @@
           <w:rFonts w:ascii="Consolas" w:hAnsi="Consolas" w:cs="Times New Roman"/>
           <w:sz w:val="18"/>
           <w:szCs w:val="18"/>
-          <w:lang w:val="fr-FR"/>
-        </w:rPr>
-      </w:pPr>
-    </w:p>
-    <w:p>
-      <w:pPr>
-        <w:spacing w:line="240" w:lineRule="exact"/>
-        <w:rPr>
-          <w:rFonts w:ascii="Consolas" w:hAnsi="Consolas" w:cs="Times New Roman"/>
-          <w:sz w:val="18"/>
-          <w:szCs w:val="18"/>
-          <w:lang w:val="fr-FR"/>
-        </w:rPr>
-      </w:pPr>
-      <w:r>
-        <w:rPr>
-          <w:rFonts w:ascii="Consolas" w:hAnsi="Consolas" w:cs="Times New Roman"/>
-          <w:sz w:val="18"/>
-          <w:szCs w:val="18"/>
-          <w:lang w:val="fr-FR"/>
+        </w:rPr>
+      </w:pPr>
+    </w:p>
+    <w:p>
+      <w:pPr>
+        <w:spacing w:line="240" w:lineRule="exact"/>
+        <w:rPr>
+          <w:rFonts w:ascii="Consolas" w:hAnsi="Consolas" w:cs="Times New Roman"/>
+          <w:sz w:val="18"/>
+          <w:szCs w:val="18"/>
+        </w:rPr>
+      </w:pPr>
+      <w:r>
+        <w:rPr>
+          <w:rFonts w:ascii="Consolas" w:hAnsi="Consolas" w:cs="Times New Roman"/>
+          <w:sz w:val="18"/>
+          <w:szCs w:val="18"/>
         </w:rPr>
         <w:t>y =</w:t>
       </w:r>
@@ -455,25 +435,23 @@
           <w:rFonts w:ascii="Consolas" w:hAnsi="Consolas" w:cs="Times New Roman"/>
           <w:sz w:val="18"/>
           <w:szCs w:val="18"/>
-          <w:lang w:val="fr-FR"/>
-        </w:rPr>
-      </w:pPr>
-    </w:p>
-    <w:p>
-      <w:pPr>
-        <w:spacing w:line="240" w:lineRule="exact"/>
-        <w:rPr>
-          <w:rFonts w:ascii="Consolas" w:hAnsi="Consolas" w:cs="Times New Roman"/>
-          <w:sz w:val="18"/>
-          <w:szCs w:val="18"/>
-        </w:rPr>
-      </w:pPr>
-      <w:r>
-        <w:rPr>
-          <w:rFonts w:ascii="Consolas" w:hAnsi="Consolas" w:cs="Times New Roman"/>
-          <w:sz w:val="18"/>
-          <w:szCs w:val="18"/>
-          <w:lang w:val="fr-FR"/>
+        </w:rPr>
+      </w:pPr>
+    </w:p>
+    <w:p>
+      <w:pPr>
+        <w:spacing w:line="240" w:lineRule="exact"/>
+        <w:rPr>
+          <w:rFonts w:ascii="Consolas" w:hAnsi="Consolas" w:cs="Times New Roman"/>
+          <w:sz w:val="18"/>
+          <w:szCs w:val="18"/>
+        </w:rPr>
+      </w:pPr>
+      <w:r>
+        <w:rPr>
+          <w:rFonts w:ascii="Consolas" w:hAnsi="Consolas" w:cs="Times New Roman"/>
+          <w:sz w:val="18"/>
+          <w:szCs w:val="18"/>
         </w:rPr>
         <w:t xml:space="preserve">  </w:t>
       </w:r>
@@ -3191,8 +3169,14 @@
     <w:p>
       <w:pPr>
         <w:pStyle w:val="Heading2"/>
-      </w:pPr>
-      <w:r>
+        <w:rPr>
+          <w:lang w:val="fr-FR"/>
+        </w:rPr>
+      </w:pPr>
+      <w:r>
+        <w:rPr>
+          <w:lang w:val="fr-FR"/>
+        </w:rPr>
         <w:t>3.3 Numeric Output Formats</w:t>
       </w:r>
     </w:p>
@@ -3203,23 +3187,26 @@
           <w:rFonts w:ascii="Consolas" w:hAnsi="Consolas" w:cs="Times New Roman"/>
           <w:sz w:val="18"/>
           <w:szCs w:val="18"/>
-        </w:rPr>
-      </w:pPr>
-    </w:p>
-    <w:p>
-      <w:pPr>
-        <w:spacing w:line="240" w:lineRule="exact"/>
-        <w:rPr>
-          <w:rFonts w:ascii="Consolas" w:hAnsi="Consolas" w:cs="Times New Roman"/>
-          <w:sz w:val="18"/>
-          <w:szCs w:val="18"/>
-        </w:rPr>
-      </w:pPr>
-      <w:r>
-        <w:rPr>
-          <w:rFonts w:ascii="Consolas" w:hAnsi="Consolas" w:cs="Times New Roman"/>
-          <w:sz w:val="18"/>
-          <w:szCs w:val="18"/>
+          <w:lang w:val="fr-FR"/>
+        </w:rPr>
+      </w:pPr>
+    </w:p>
+    <w:p>
+      <w:pPr>
+        <w:spacing w:line="240" w:lineRule="exact"/>
+        <w:rPr>
+          <w:rFonts w:ascii="Consolas" w:hAnsi="Consolas" w:cs="Times New Roman"/>
+          <w:sz w:val="18"/>
+          <w:szCs w:val="18"/>
+          <w:lang w:val="fr-FR"/>
+        </w:rPr>
+      </w:pPr>
+      <w:r>
+        <w:rPr>
+          <w:rFonts w:ascii="Consolas" w:hAnsi="Consolas" w:cs="Times New Roman"/>
+          <w:sz w:val="18"/>
+          <w:szCs w:val="18"/>
+          <w:lang w:val="fr-FR"/>
         </w:rPr>
         <w:t>&gt;&gt; 10^10</w:t>
       </w:r>
@@ -3231,23 +3218,26 @@
           <w:rFonts w:ascii="Consolas" w:hAnsi="Consolas" w:cs="Times New Roman"/>
           <w:sz w:val="18"/>
           <w:szCs w:val="18"/>
-        </w:rPr>
-      </w:pPr>
-    </w:p>
-    <w:p>
-      <w:pPr>
-        <w:spacing w:line="240" w:lineRule="exact"/>
-        <w:rPr>
-          <w:rFonts w:ascii="Consolas" w:hAnsi="Consolas" w:cs="Times New Roman"/>
-          <w:sz w:val="18"/>
-          <w:szCs w:val="18"/>
-        </w:rPr>
-      </w:pPr>
-      <w:r>
-        <w:rPr>
-          <w:rFonts w:ascii="Consolas" w:hAnsi="Consolas" w:cs="Times New Roman"/>
-          <w:sz w:val="18"/>
-          <w:szCs w:val="18"/>
+          <w:lang w:val="fr-FR"/>
+        </w:rPr>
+      </w:pPr>
+    </w:p>
+    <w:p>
+      <w:pPr>
+        <w:spacing w:line="240" w:lineRule="exact"/>
+        <w:rPr>
+          <w:rFonts w:ascii="Consolas" w:hAnsi="Consolas" w:cs="Times New Roman"/>
+          <w:sz w:val="18"/>
+          <w:szCs w:val="18"/>
+          <w:lang w:val="fr-FR"/>
+        </w:rPr>
+      </w:pPr>
+      <w:r>
+        <w:rPr>
+          <w:rFonts w:ascii="Consolas" w:hAnsi="Consolas" w:cs="Times New Roman"/>
+          <w:sz w:val="18"/>
+          <w:szCs w:val="18"/>
+          <w:lang w:val="fr-FR"/>
         </w:rPr>
         <w:t>ans =</w:t>
       </w:r>
@@ -3259,23 +3249,26 @@
           <w:rFonts w:ascii="Consolas" w:hAnsi="Consolas" w:cs="Times New Roman"/>
           <w:sz w:val="18"/>
           <w:szCs w:val="18"/>
-        </w:rPr>
-      </w:pPr>
-    </w:p>
-    <w:p>
-      <w:pPr>
-        <w:spacing w:line="240" w:lineRule="exact"/>
-        <w:rPr>
-          <w:rFonts w:ascii="Consolas" w:hAnsi="Consolas" w:cs="Times New Roman"/>
-          <w:sz w:val="18"/>
-          <w:szCs w:val="18"/>
-        </w:rPr>
-      </w:pPr>
-      <w:r>
-        <w:rPr>
-          <w:rFonts w:ascii="Consolas" w:hAnsi="Consolas" w:cs="Times New Roman"/>
-          <w:sz w:val="18"/>
-          <w:szCs w:val="18"/>
+          <w:lang w:val="fr-FR"/>
+        </w:rPr>
+      </w:pPr>
+    </w:p>
+    <w:p>
+      <w:pPr>
+        <w:spacing w:line="240" w:lineRule="exact"/>
+        <w:rPr>
+          <w:rFonts w:ascii="Consolas" w:hAnsi="Consolas" w:cs="Times New Roman"/>
+          <w:sz w:val="18"/>
+          <w:szCs w:val="18"/>
+          <w:lang w:val="fr-FR"/>
+        </w:rPr>
+      </w:pPr>
+      <w:r>
+        <w:rPr>
+          <w:rFonts w:ascii="Consolas" w:hAnsi="Consolas" w:cs="Times New Roman"/>
+          <w:sz w:val="18"/>
+          <w:szCs w:val="18"/>
+          <w:lang w:val="fr-FR"/>
         </w:rPr>
         <w:t xml:space="preserve">   1.0000e+10</w:t>
       </w:r>
@@ -3287,6 +3280,7 @@
           <w:rFonts w:ascii="Consolas" w:hAnsi="Consolas" w:cs="Times New Roman"/>
           <w:sz w:val="18"/>
           <w:szCs w:val="18"/>
+          <w:lang w:val="fr-FR"/>
         </w:rPr>
       </w:pPr>
     </w:p>
@@ -7280,15 +7274,13 @@
           <w:rFonts w:ascii="Consolas" w:hAnsi="Consolas" w:cs="Times New Roman"/>
           <w:sz w:val="18"/>
           <w:szCs w:val="18"/>
-          <w:lang w:val="fr-FR"/>
-        </w:rPr>
-      </w:pPr>
-      <w:r>
-        <w:rPr>
-          <w:rFonts w:ascii="Consolas" w:hAnsi="Consolas" w:cs="Times New Roman"/>
-          <w:sz w:val="18"/>
-          <w:szCs w:val="18"/>
-          <w:lang w:val="fr-FR"/>
+        </w:rPr>
+      </w:pPr>
+      <w:r>
+        <w:rPr>
+          <w:rFonts w:ascii="Consolas" w:hAnsi="Consolas" w:cs="Times New Roman"/>
+          <w:sz w:val="18"/>
+          <w:szCs w:val="18"/>
         </w:rPr>
         <w:t>ans =</w:t>
       </w:r>
@@ -7300,26 +7292,23 @@
           <w:rFonts w:ascii="Consolas" w:hAnsi="Consolas" w:cs="Times New Roman"/>
           <w:sz w:val="18"/>
           <w:szCs w:val="18"/>
-          <w:lang w:val="fr-FR"/>
-        </w:rPr>
-      </w:pPr>
-    </w:p>
-    <w:p>
-      <w:pPr>
-        <w:spacing w:line="240" w:lineRule="exact"/>
-        <w:rPr>
-          <w:rFonts w:ascii="Consolas" w:hAnsi="Consolas" w:cs="Times New Roman"/>
-          <w:sz w:val="18"/>
-          <w:szCs w:val="18"/>
-          <w:lang w:val="fr-FR"/>
-        </w:rPr>
-      </w:pPr>
-      <w:r>
-        <w:rPr>
-          <w:rFonts w:ascii="Consolas" w:hAnsi="Consolas" w:cs="Times New Roman"/>
-          <w:sz w:val="18"/>
-          <w:szCs w:val="18"/>
-          <w:lang w:val="fr-FR"/>
+        </w:rPr>
+      </w:pPr>
+    </w:p>
+    <w:p>
+      <w:pPr>
+        <w:spacing w:line="240" w:lineRule="exact"/>
+        <w:rPr>
+          <w:rFonts w:ascii="Consolas" w:hAnsi="Consolas" w:cs="Times New Roman"/>
+          <w:sz w:val="18"/>
+          <w:szCs w:val="18"/>
+        </w:rPr>
+      </w:pPr>
+      <w:r>
+        <w:rPr>
+          <w:rFonts w:ascii="Consolas" w:hAnsi="Consolas" w:cs="Times New Roman"/>
+          <w:sz w:val="18"/>
+          <w:szCs w:val="18"/>
         </w:rPr>
         <w:t xml:space="preserve">     1</w:t>
       </w:r>
@@ -7331,26 +7320,23 @@
           <w:rFonts w:ascii="Consolas" w:hAnsi="Consolas" w:cs="Times New Roman"/>
           <w:sz w:val="18"/>
           <w:szCs w:val="18"/>
-          <w:lang w:val="fr-FR"/>
-        </w:rPr>
-      </w:pPr>
-    </w:p>
-    <w:p>
-      <w:pPr>
-        <w:spacing w:line="240" w:lineRule="exact"/>
-        <w:rPr>
-          <w:rFonts w:ascii="Consolas" w:hAnsi="Consolas" w:cs="Times New Roman"/>
-          <w:sz w:val="18"/>
-          <w:szCs w:val="18"/>
-          <w:lang w:val="fr-FR"/>
-        </w:rPr>
-      </w:pPr>
-      <w:r>
-        <w:rPr>
-          <w:rFonts w:ascii="Consolas" w:hAnsi="Consolas" w:cs="Times New Roman"/>
-          <w:sz w:val="18"/>
-          <w:szCs w:val="18"/>
-          <w:lang w:val="fr-FR"/>
+        </w:rPr>
+      </w:pPr>
+    </w:p>
+    <w:p>
+      <w:pPr>
+        <w:spacing w:line="240" w:lineRule="exact"/>
+        <w:rPr>
+          <w:rFonts w:ascii="Consolas" w:hAnsi="Consolas" w:cs="Times New Roman"/>
+          <w:sz w:val="18"/>
+          <w:szCs w:val="18"/>
+        </w:rPr>
+      </w:pPr>
+      <w:r>
+        <w:rPr>
+          <w:rFonts w:ascii="Consolas" w:hAnsi="Consolas" w:cs="Times New Roman"/>
+          <w:sz w:val="18"/>
+          <w:szCs w:val="18"/>
         </w:rPr>
         <w:t>&gt;&gt; sumOver3 = @(x, y) (x + y) / 3</w:t>
       </w:r>
@@ -7362,7 +7348,6 @@
           <w:rFonts w:ascii="Consolas" w:hAnsi="Consolas" w:cs="Times New Roman"/>
           <w:sz w:val="18"/>
           <w:szCs w:val="18"/>
-          <w:lang w:val="fr-FR"/>
         </w:rPr>
       </w:pPr>
     </w:p>
@@ -7457,13 +7442,15 @@
           <w:rFonts w:ascii="Consolas" w:hAnsi="Consolas" w:cs="Times New Roman"/>
           <w:sz w:val="18"/>
           <w:szCs w:val="18"/>
-        </w:rPr>
-      </w:pPr>
-      <w:r>
-        <w:rPr>
-          <w:rFonts w:ascii="Consolas" w:hAnsi="Consolas" w:cs="Times New Roman"/>
-          <w:sz w:val="18"/>
-          <w:szCs w:val="18"/>
+          <w:lang w:val="fr-FR"/>
+        </w:rPr>
+      </w:pPr>
+      <w:r>
+        <w:rPr>
+          <w:rFonts w:ascii="Consolas" w:hAnsi="Consolas" w:cs="Times New Roman"/>
+          <w:sz w:val="18"/>
+          <w:szCs w:val="18"/>
+          <w:lang w:val="fr-FR"/>
         </w:rPr>
         <w:t>&gt;&gt; sumOver3(1, 2)</w:t>
       </w:r>
@@ -7475,23 +7462,26 @@
           <w:rFonts w:ascii="Consolas" w:hAnsi="Consolas" w:cs="Times New Roman"/>
           <w:sz w:val="18"/>
           <w:szCs w:val="18"/>
-        </w:rPr>
-      </w:pPr>
-    </w:p>
-    <w:p>
-      <w:pPr>
-        <w:spacing w:line="240" w:lineRule="exact"/>
-        <w:rPr>
-          <w:rFonts w:ascii="Consolas" w:hAnsi="Consolas" w:cs="Times New Roman"/>
-          <w:sz w:val="18"/>
-          <w:szCs w:val="18"/>
-        </w:rPr>
-      </w:pPr>
-      <w:r>
-        <w:rPr>
-          <w:rFonts w:ascii="Consolas" w:hAnsi="Consolas" w:cs="Times New Roman"/>
-          <w:sz w:val="18"/>
-          <w:szCs w:val="18"/>
+          <w:lang w:val="fr-FR"/>
+        </w:rPr>
+      </w:pPr>
+    </w:p>
+    <w:p>
+      <w:pPr>
+        <w:spacing w:line="240" w:lineRule="exact"/>
+        <w:rPr>
+          <w:rFonts w:ascii="Consolas" w:hAnsi="Consolas" w:cs="Times New Roman"/>
+          <w:sz w:val="18"/>
+          <w:szCs w:val="18"/>
+          <w:lang w:val="fr-FR"/>
+        </w:rPr>
+      </w:pPr>
+      <w:r>
+        <w:rPr>
+          <w:rFonts w:ascii="Consolas" w:hAnsi="Consolas" w:cs="Times New Roman"/>
+          <w:sz w:val="18"/>
+          <w:szCs w:val="18"/>
+          <w:lang w:val="fr-FR"/>
         </w:rPr>
         <w:t>ans =</w:t>
       </w:r>
@@ -7503,6 +7493,7 @@
           <w:rFonts w:ascii="Consolas" w:hAnsi="Consolas" w:cs="Times New Roman"/>
           <w:sz w:val="18"/>
           <w:szCs w:val="18"/>
+          <w:lang w:val="fr-FR"/>
         </w:rPr>
       </w:pPr>
     </w:p>
@@ -7725,6 +7716,2111 @@
         </w:rPr>
         <w:t xml:space="preserve">    2.3333</w:t>
       </w:r>
+    </w:p>
+    <w:p>
+      <w:pPr>
+        <w:spacing w:line="240" w:lineRule="exact"/>
+        <w:rPr>
+          <w:rFonts w:ascii="Consolas" w:hAnsi="Consolas" w:cs="Times New Roman"/>
+          <w:sz w:val="18"/>
+          <w:szCs w:val="18"/>
+        </w:rPr>
+      </w:pPr>
+    </w:p>
+    <w:p>
+      <w:pPr>
+        <w:spacing w:line="240" w:lineRule="exact"/>
+        <w:rPr>
+          <w:rFonts w:ascii="Consolas" w:hAnsi="Consolas" w:cs="Times New Roman"/>
+          <w:sz w:val="18"/>
+          <w:szCs w:val="18"/>
+        </w:rPr>
+      </w:pPr>
+    </w:p>
+    <w:p>
+      <w:pPr>
+        <w:spacing w:line="240" w:lineRule="exact"/>
+        <w:rPr>
+          <w:rFonts w:ascii="Consolas" w:hAnsi="Consolas" w:cs="Times New Roman"/>
+          <w:sz w:val="18"/>
+          <w:szCs w:val="18"/>
+        </w:rPr>
+      </w:pPr>
+    </w:p>
+    <w:p>
+      <w:pPr>
+        <w:spacing w:line="240" w:lineRule="exact"/>
+        <w:rPr>
+          <w:rFonts w:ascii="Consolas" w:hAnsi="Consolas" w:cs="Times New Roman"/>
+          <w:sz w:val="18"/>
+          <w:szCs w:val="18"/>
+        </w:rPr>
+      </w:pPr>
+    </w:p>
+    <w:p>
+      <w:pPr>
+        <w:spacing w:line="240" w:lineRule="exact"/>
+        <w:rPr>
+          <w:rFonts w:ascii="Consolas" w:hAnsi="Consolas" w:cs="Times New Roman"/>
+          <w:sz w:val="18"/>
+          <w:szCs w:val="18"/>
+        </w:rPr>
+      </w:pPr>
+    </w:p>
+    <w:p>
+      <w:pPr>
+        <w:spacing w:line="240" w:lineRule="exact"/>
+        <w:rPr>
+          <w:rFonts w:ascii="Consolas" w:hAnsi="Consolas" w:cs="Times New Roman"/>
+          <w:sz w:val="18"/>
+          <w:szCs w:val="18"/>
+        </w:rPr>
+      </w:pPr>
+    </w:p>
+    <w:p>
+      <w:pPr>
+        <w:spacing w:line="240" w:lineRule="exact"/>
+        <w:rPr>
+          <w:rFonts w:ascii="Consolas" w:hAnsi="Consolas" w:cs="Times New Roman"/>
+          <w:sz w:val="18"/>
+          <w:szCs w:val="18"/>
+        </w:rPr>
+      </w:pPr>
+    </w:p>
+    <w:p>
+      <w:pPr>
+        <w:spacing w:line="240" w:lineRule="exact"/>
+        <w:rPr>
+          <w:rFonts w:ascii="Consolas" w:hAnsi="Consolas" w:cs="Times New Roman"/>
+          <w:sz w:val="18"/>
+          <w:szCs w:val="18"/>
+        </w:rPr>
+      </w:pPr>
+    </w:p>
+    <w:p>
+      <w:pPr>
+        <w:spacing w:line="240" w:lineRule="exact"/>
+        <w:rPr>
+          <w:rFonts w:ascii="Consolas" w:hAnsi="Consolas" w:cs="Times New Roman"/>
+          <w:sz w:val="18"/>
+          <w:szCs w:val="18"/>
+        </w:rPr>
+      </w:pPr>
+    </w:p>
+    <w:p>
+      <w:pPr>
+        <w:spacing w:line="240" w:lineRule="exact"/>
+        <w:rPr>
+          <w:rFonts w:ascii="Consolas" w:hAnsi="Consolas" w:cs="Times New Roman"/>
+          <w:sz w:val="18"/>
+          <w:szCs w:val="18"/>
+        </w:rPr>
+      </w:pPr>
+    </w:p>
+    <w:p>
+      <w:pPr>
+        <w:spacing w:line="240" w:lineRule="exact"/>
+        <w:rPr>
+          <w:rFonts w:ascii="Consolas" w:hAnsi="Consolas" w:cs="Times New Roman"/>
+          <w:sz w:val="18"/>
+          <w:szCs w:val="18"/>
+        </w:rPr>
+      </w:pPr>
+    </w:p>
+    <w:p>
+      <w:pPr>
+        <w:spacing w:line="240" w:lineRule="exact"/>
+        <w:rPr>
+          <w:rFonts w:ascii="Consolas" w:hAnsi="Consolas" w:cs="Times New Roman"/>
+          <w:sz w:val="18"/>
+          <w:szCs w:val="18"/>
+        </w:rPr>
+      </w:pPr>
+    </w:p>
+    <w:p>
+      <w:pPr>
+        <w:spacing w:line="240" w:lineRule="exact"/>
+        <w:rPr>
+          <w:rFonts w:ascii="Consolas" w:hAnsi="Consolas" w:cs="Times New Roman"/>
+          <w:sz w:val="18"/>
+          <w:szCs w:val="18"/>
+        </w:rPr>
+      </w:pPr>
+    </w:p>
+    <w:p>
+      <w:pPr>
+        <w:spacing w:line="240" w:lineRule="exact"/>
+        <w:rPr>
+          <w:rFonts w:ascii="Consolas" w:hAnsi="Consolas" w:cs="Times New Roman"/>
+          <w:sz w:val="18"/>
+          <w:szCs w:val="18"/>
+        </w:rPr>
+      </w:pPr>
+    </w:p>
+    <w:p>
+      <w:pPr>
+        <w:spacing w:line="240" w:lineRule="exact"/>
+        <w:rPr>
+          <w:rFonts w:ascii="Consolas" w:hAnsi="Consolas" w:cs="Times New Roman"/>
+          <w:sz w:val="18"/>
+          <w:szCs w:val="18"/>
+        </w:rPr>
+      </w:pPr>
+    </w:p>
+    <w:p>
+      <w:pPr>
+        <w:spacing w:line="240" w:lineRule="exact"/>
+        <w:rPr>
+          <w:rFonts w:ascii="Consolas" w:hAnsi="Consolas" w:cs="Times New Roman"/>
+          <w:sz w:val="18"/>
+          <w:szCs w:val="18"/>
+        </w:rPr>
+      </w:pPr>
+    </w:p>
+    <w:p>
+      <w:pPr>
+        <w:spacing w:line="240" w:lineRule="exact"/>
+        <w:rPr>
+          <w:rFonts w:ascii="Consolas" w:hAnsi="Consolas" w:cs="Times New Roman"/>
+          <w:sz w:val="18"/>
+          <w:szCs w:val="18"/>
+        </w:rPr>
+      </w:pPr>
+    </w:p>
+    <w:p>
+      <w:pPr>
+        <w:spacing w:line="240" w:lineRule="exact"/>
+        <w:rPr>
+          <w:rFonts w:ascii="Consolas" w:hAnsi="Consolas" w:cs="Times New Roman"/>
+          <w:sz w:val="18"/>
+          <w:szCs w:val="18"/>
+        </w:rPr>
+      </w:pPr>
+    </w:p>
+    <w:p>
+      <w:pPr>
+        <w:spacing w:line="240" w:lineRule="exact"/>
+        <w:rPr>
+          <w:rFonts w:ascii="Consolas" w:hAnsi="Consolas" w:cs="Times New Roman"/>
+          <w:sz w:val="18"/>
+          <w:szCs w:val="18"/>
+        </w:rPr>
+      </w:pPr>
+    </w:p>
+    <w:p>
+      <w:pPr>
+        <w:spacing w:line="240" w:lineRule="exact"/>
+        <w:rPr>
+          <w:rFonts w:ascii="Consolas" w:hAnsi="Consolas" w:cs="Times New Roman"/>
+          <w:sz w:val="18"/>
+          <w:szCs w:val="18"/>
+        </w:rPr>
+      </w:pPr>
+    </w:p>
+    <w:p>
+      <w:pPr>
+        <w:spacing w:line="240" w:lineRule="exact"/>
+        <w:rPr>
+          <w:rFonts w:ascii="Consolas" w:hAnsi="Consolas" w:cs="Times New Roman"/>
+          <w:sz w:val="18"/>
+          <w:szCs w:val="18"/>
+        </w:rPr>
+      </w:pPr>
+    </w:p>
+    <w:p>
+      <w:pPr>
+        <w:spacing w:line="240" w:lineRule="exact"/>
+        <w:rPr>
+          <w:rFonts w:ascii="Consolas" w:hAnsi="Consolas" w:cs="Times New Roman"/>
+          <w:sz w:val="18"/>
+          <w:szCs w:val="18"/>
+        </w:rPr>
+      </w:pPr>
+    </w:p>
+    <w:p>
+      <w:pPr>
+        <w:spacing w:line="240" w:lineRule="exact"/>
+        <w:rPr>
+          <w:rFonts w:ascii="Consolas" w:hAnsi="Consolas" w:cs="Times New Roman"/>
+          <w:sz w:val="18"/>
+          <w:szCs w:val="18"/>
+        </w:rPr>
+      </w:pPr>
+    </w:p>
+    <w:p>
+      <w:pPr>
+        <w:spacing w:line="240" w:lineRule="exact"/>
+        <w:rPr>
+          <w:rFonts w:ascii="Consolas" w:hAnsi="Consolas" w:cs="Times New Roman"/>
+          <w:sz w:val="18"/>
+          <w:szCs w:val="18"/>
+        </w:rPr>
+      </w:pPr>
+    </w:p>
+    <w:p>
+      <w:pPr>
+        <w:spacing w:line="240" w:lineRule="exact"/>
+        <w:rPr>
+          <w:rFonts w:ascii="Consolas" w:hAnsi="Consolas" w:cs="Times New Roman"/>
+          <w:sz w:val="18"/>
+          <w:szCs w:val="18"/>
+        </w:rPr>
+      </w:pPr>
+    </w:p>
+    <w:p>
+      <w:pPr>
+        <w:spacing w:line="240" w:lineRule="exact"/>
+        <w:rPr>
+          <w:rFonts w:ascii="Consolas" w:hAnsi="Consolas" w:cs="Times New Roman"/>
+          <w:sz w:val="18"/>
+          <w:szCs w:val="18"/>
+        </w:rPr>
+      </w:pPr>
+    </w:p>
+    <w:p>
+      <w:pPr>
+        <w:spacing w:line="240" w:lineRule="exact"/>
+        <w:rPr>
+          <w:rFonts w:ascii="Consolas" w:hAnsi="Consolas" w:cs="Times New Roman"/>
+          <w:sz w:val="18"/>
+          <w:szCs w:val="18"/>
+        </w:rPr>
+      </w:pPr>
+    </w:p>
+    <w:p>
+      <w:pPr>
+        <w:spacing w:line="240" w:lineRule="exact"/>
+        <w:rPr>
+          <w:rFonts w:ascii="Consolas" w:hAnsi="Consolas" w:cs="Times New Roman"/>
+          <w:sz w:val="18"/>
+          <w:szCs w:val="18"/>
+        </w:rPr>
+      </w:pPr>
+    </w:p>
+    <w:p>
+      <w:pPr>
+        <w:spacing w:line="240" w:lineRule="exact"/>
+        <w:rPr>
+          <w:rFonts w:ascii="Consolas" w:hAnsi="Consolas" w:cs="Times New Roman"/>
+          <w:sz w:val="18"/>
+          <w:szCs w:val="18"/>
+        </w:rPr>
+      </w:pPr>
+    </w:p>
+    <w:p>
+      <w:pPr>
+        <w:spacing w:line="240" w:lineRule="exact"/>
+        <w:rPr>
+          <w:rFonts w:ascii="Consolas" w:hAnsi="Consolas" w:cs="Times New Roman"/>
+          <w:sz w:val="18"/>
+          <w:szCs w:val="18"/>
+        </w:rPr>
+      </w:pPr>
+    </w:p>
+    <w:p>
+      <w:pPr>
+        <w:spacing w:line="240" w:lineRule="exact"/>
+        <w:rPr>
+          <w:rFonts w:ascii="Consolas" w:hAnsi="Consolas" w:cs="Times New Roman"/>
+          <w:sz w:val="18"/>
+          <w:szCs w:val="18"/>
+        </w:rPr>
+      </w:pPr>
+    </w:p>
+    <w:p>
+      <w:pPr>
+        <w:spacing w:line="240" w:lineRule="exact"/>
+        <w:rPr>
+          <w:rFonts w:ascii="Consolas" w:hAnsi="Consolas" w:cs="Times New Roman"/>
+          <w:sz w:val="18"/>
+          <w:szCs w:val="18"/>
+        </w:rPr>
+      </w:pPr>
+    </w:p>
+    <w:p>
+      <w:pPr>
+        <w:spacing w:line="240" w:lineRule="exact"/>
+        <w:rPr>
+          <w:rFonts w:ascii="Consolas" w:hAnsi="Consolas" w:cs="Times New Roman"/>
+          <w:sz w:val="18"/>
+          <w:szCs w:val="18"/>
+        </w:rPr>
+      </w:pPr>
+    </w:p>
+    <w:p>
+      <w:pPr>
+        <w:spacing w:line="240" w:lineRule="exact"/>
+        <w:rPr>
+          <w:rFonts w:ascii="Consolas" w:hAnsi="Consolas" w:cs="Times New Roman"/>
+          <w:sz w:val="18"/>
+          <w:szCs w:val="18"/>
+        </w:rPr>
+      </w:pPr>
+    </w:p>
+    <w:p>
+      <w:pPr>
+        <w:spacing w:line="240" w:lineRule="exact"/>
+        <w:rPr>
+          <w:rFonts w:ascii="Consolas" w:hAnsi="Consolas" w:cs="Times New Roman"/>
+          <w:sz w:val="18"/>
+          <w:szCs w:val="18"/>
+        </w:rPr>
+      </w:pPr>
+    </w:p>
+    <w:p>
+      <w:pPr>
+        <w:spacing w:line="240" w:lineRule="exact"/>
+        <w:rPr>
+          <w:rFonts w:ascii="Consolas" w:hAnsi="Consolas" w:cs="Times New Roman"/>
+          <w:sz w:val="18"/>
+          <w:szCs w:val="18"/>
+        </w:rPr>
+      </w:pPr>
+    </w:p>
+    <w:p>
+      <w:pPr>
+        <w:spacing w:line="240" w:lineRule="exact"/>
+        <w:rPr>
+          <w:rFonts w:ascii="Consolas" w:hAnsi="Consolas" w:cs="Times New Roman"/>
+          <w:sz w:val="18"/>
+          <w:szCs w:val="18"/>
+        </w:rPr>
+      </w:pPr>
+    </w:p>
+    <w:p>
+      <w:pPr>
+        <w:spacing w:line="240" w:lineRule="exact"/>
+        <w:rPr>
+          <w:rFonts w:ascii="Consolas" w:hAnsi="Consolas" w:cs="Times New Roman"/>
+          <w:sz w:val="18"/>
+          <w:szCs w:val="18"/>
+        </w:rPr>
+      </w:pPr>
+    </w:p>
+    <w:p>
+      <w:pPr>
+        <w:spacing w:line="240" w:lineRule="exact"/>
+        <w:rPr>
+          <w:rFonts w:ascii="Consolas" w:hAnsi="Consolas" w:cs="Times New Roman"/>
+          <w:sz w:val="18"/>
+          <w:szCs w:val="18"/>
+        </w:rPr>
+      </w:pPr>
+    </w:p>
+    <w:p>
+      <w:pPr>
+        <w:spacing w:line="240" w:lineRule="exact"/>
+        <w:rPr>
+          <w:rFonts w:ascii="Consolas" w:hAnsi="Consolas" w:cs="Times New Roman"/>
+          <w:sz w:val="18"/>
+          <w:szCs w:val="18"/>
+        </w:rPr>
+      </w:pPr>
+    </w:p>
+    <w:p>
+      <w:pPr>
+        <w:spacing w:line="240" w:lineRule="exact"/>
+        <w:rPr>
+          <w:rFonts w:ascii="Consolas" w:hAnsi="Consolas" w:cs="Times New Roman"/>
+          <w:sz w:val="18"/>
+          <w:szCs w:val="18"/>
+        </w:rPr>
+      </w:pPr>
+    </w:p>
+    <w:p>
+      <w:pPr>
+        <w:spacing w:line="240" w:lineRule="exact"/>
+        <w:rPr>
+          <w:rFonts w:ascii="Consolas" w:hAnsi="Consolas" w:cs="Times New Roman"/>
+          <w:sz w:val="18"/>
+          <w:szCs w:val="18"/>
+        </w:rPr>
+      </w:pPr>
+    </w:p>
+    <w:p>
+      <w:pPr>
+        <w:spacing w:line="240" w:lineRule="exact"/>
+        <w:rPr>
+          <w:rFonts w:ascii="Consolas" w:hAnsi="Consolas" w:cs="Times New Roman"/>
+          <w:sz w:val="18"/>
+          <w:szCs w:val="18"/>
+        </w:rPr>
+      </w:pPr>
+    </w:p>
+    <w:p>
+      <w:pPr>
+        <w:spacing w:line="240" w:lineRule="exact"/>
+        <w:rPr>
+          <w:rFonts w:ascii="Consolas" w:hAnsi="Consolas" w:cs="Times New Roman"/>
+          <w:sz w:val="18"/>
+          <w:szCs w:val="18"/>
+        </w:rPr>
+      </w:pPr>
+    </w:p>
+    <w:p>
+      <w:pPr>
+        <w:spacing w:line="240" w:lineRule="exact"/>
+        <w:rPr>
+          <w:rFonts w:ascii="Consolas" w:hAnsi="Consolas" w:cs="Times New Roman"/>
+          <w:sz w:val="18"/>
+          <w:szCs w:val="18"/>
+        </w:rPr>
+      </w:pPr>
+    </w:p>
+    <w:p>
+      <w:pPr>
+        <w:spacing w:line="240" w:lineRule="exact"/>
+        <w:rPr>
+          <w:rFonts w:ascii="Consolas" w:hAnsi="Consolas" w:cs="Times New Roman"/>
+          <w:sz w:val="18"/>
+          <w:szCs w:val="18"/>
+        </w:rPr>
+      </w:pPr>
+    </w:p>
+    <w:p>
+      <w:pPr>
+        <w:spacing w:line="240" w:lineRule="exact"/>
+        <w:rPr>
+          <w:rFonts w:ascii="Consolas" w:hAnsi="Consolas" w:cs="Times New Roman"/>
+          <w:sz w:val="18"/>
+          <w:szCs w:val="18"/>
+        </w:rPr>
+      </w:pPr>
+    </w:p>
+    <w:p>
+      <w:pPr>
+        <w:spacing w:line="240" w:lineRule="exact"/>
+        <w:rPr>
+          <w:rFonts w:ascii="Consolas" w:hAnsi="Consolas" w:cs="Times New Roman"/>
+          <w:sz w:val="18"/>
+          <w:szCs w:val="18"/>
+        </w:rPr>
+      </w:pPr>
+    </w:p>
+    <w:p>
+      <w:pPr>
+        <w:spacing w:line="240" w:lineRule="exact"/>
+        <w:rPr>
+          <w:rFonts w:ascii="Consolas" w:hAnsi="Consolas" w:cs="Times New Roman"/>
+          <w:sz w:val="18"/>
+          <w:szCs w:val="18"/>
+        </w:rPr>
+      </w:pPr>
+    </w:p>
+    <w:p>
+      <w:pPr>
+        <w:pStyle w:val="Heading1"/>
+      </w:pPr>
+      <w:r>
+        <w:lastRenderedPageBreak/>
+        <w:t xml:space="preserve">8. </w:t>
+      </w:r>
+      <w:r>
+        <w:t>Object Oriented Programming</w:t>
+      </w:r>
+    </w:p>
+    <w:p>
+      <w:pPr>
+        <w:pStyle w:val="Heading2"/>
+      </w:pPr>
+      <w:r>
+        <w:t>8.1</w:t>
+      </w:r>
+      <w:r>
+        <w:t xml:space="preserve"> Classes</w:t>
+      </w:r>
+    </w:p>
+    <w:p>
+      <w:pPr>
+        <w:spacing w:line="240" w:lineRule="exact"/>
+        <w:rPr>
+          <w:rFonts w:ascii="Consolas" w:hAnsi="Consolas" w:cs="Times New Roman"/>
+          <w:sz w:val="18"/>
+          <w:szCs w:val="18"/>
+        </w:rPr>
+      </w:pPr>
+    </w:p>
+    <w:p>
+      <w:pPr>
+        <w:spacing w:line="240" w:lineRule="exact"/>
+        <w:rPr>
+          <w:rFonts w:ascii="Consolas" w:hAnsi="Consolas" w:cs="Times New Roman"/>
+          <w:color w:val="00B050"/>
+          <w:sz w:val="18"/>
+          <w:szCs w:val="18"/>
+        </w:rPr>
+      </w:pPr>
+      <w:r>
+        <w:rPr>
+          <w:rFonts w:ascii="Consolas" w:hAnsi="Consolas" w:cs="Times New Roman"/>
+          <w:color w:val="00B050"/>
+          <w:sz w:val="18"/>
+          <w:szCs w:val="18"/>
+        </w:rPr>
+        <w:t>%{</w:t>
+      </w:r>
+    </w:p>
+    <w:p>
+      <w:pPr>
+        <w:spacing w:line="240" w:lineRule="exact"/>
+        <w:rPr>
+          <w:rFonts w:ascii="Consolas" w:hAnsi="Consolas" w:cs="Times New Roman"/>
+          <w:color w:val="00B050"/>
+          <w:sz w:val="18"/>
+          <w:szCs w:val="18"/>
+        </w:rPr>
+      </w:pPr>
+      <w:r>
+        <w:rPr>
+          <w:rFonts w:ascii="Consolas" w:hAnsi="Consolas" w:cs="Times New Roman"/>
+          <w:color w:val="00B050"/>
+          <w:sz w:val="18"/>
+          <w:szCs w:val="18"/>
+        </w:rPr>
+        <w:t>Value class</w:t>
+      </w:r>
+    </w:p>
+    <w:p>
+      <w:pPr>
+        <w:spacing w:line="240" w:lineRule="exact"/>
+        <w:rPr>
+          <w:rFonts w:ascii="Consolas" w:hAnsi="Consolas" w:cs="Times New Roman"/>
+          <w:color w:val="00B050"/>
+          <w:sz w:val="18"/>
+          <w:szCs w:val="18"/>
+        </w:rPr>
+      </w:pPr>
+      <w:r>
+        <w:rPr>
+          <w:rFonts w:ascii="Consolas" w:hAnsi="Consolas" w:cs="Times New Roman"/>
+          <w:color w:val="00B050"/>
+          <w:sz w:val="18"/>
+          <w:szCs w:val="18"/>
+        </w:rPr>
+        <w:t xml:space="preserve">    - Similar semantics to variables</w:t>
+      </w:r>
+    </w:p>
+    <w:p>
+      <w:pPr>
+        <w:spacing w:line="240" w:lineRule="exact"/>
+        <w:rPr>
+          <w:rFonts w:ascii="Consolas" w:hAnsi="Consolas" w:cs="Times New Roman"/>
+          <w:color w:val="00B050"/>
+          <w:sz w:val="18"/>
+          <w:szCs w:val="18"/>
+        </w:rPr>
+      </w:pPr>
+      <w:r>
+        <w:rPr>
+          <w:rFonts w:ascii="Consolas" w:hAnsi="Consolas" w:cs="Times New Roman"/>
+          <w:color w:val="00B050"/>
+          <w:sz w:val="18"/>
+          <w:szCs w:val="18"/>
+        </w:rPr>
+        <w:t xml:space="preserve">    - Copying a value class copies all its memory</w:t>
+      </w:r>
+    </w:p>
+    <w:p>
+      <w:pPr>
+        <w:spacing w:line="240" w:lineRule="exact"/>
+        <w:rPr>
+          <w:rFonts w:ascii="Consolas" w:hAnsi="Consolas" w:cs="Times New Roman"/>
+          <w:color w:val="00B050"/>
+          <w:sz w:val="18"/>
+          <w:szCs w:val="18"/>
+        </w:rPr>
+      </w:pPr>
+      <w:r>
+        <w:rPr>
+          <w:rFonts w:ascii="Consolas" w:hAnsi="Consolas" w:cs="Times New Roman"/>
+          <w:color w:val="00B050"/>
+          <w:sz w:val="18"/>
+          <w:szCs w:val="18"/>
+        </w:rPr>
+        <w:t>Handle class</w:t>
+      </w:r>
+    </w:p>
+    <w:p>
+      <w:pPr>
+        <w:spacing w:line="240" w:lineRule="exact"/>
+        <w:rPr>
+          <w:rFonts w:ascii="Consolas" w:hAnsi="Consolas" w:cs="Times New Roman"/>
+          <w:color w:val="00B050"/>
+          <w:sz w:val="18"/>
+          <w:szCs w:val="18"/>
+        </w:rPr>
+      </w:pPr>
+      <w:r>
+        <w:rPr>
+          <w:rFonts w:ascii="Consolas" w:hAnsi="Consolas" w:cs="Times New Roman"/>
+          <w:color w:val="00B050"/>
+          <w:sz w:val="18"/>
+          <w:szCs w:val="18"/>
+        </w:rPr>
+        <w:t xml:space="preserve">    - Can be shared (i.e. referenced) by more than one object or function</w:t>
+      </w:r>
+    </w:p>
+    <w:p>
+      <w:pPr>
+        <w:spacing w:line="240" w:lineRule="exact"/>
+        <w:rPr>
+          <w:rFonts w:ascii="Consolas" w:hAnsi="Consolas" w:cs="Times New Roman"/>
+          <w:color w:val="00B050"/>
+          <w:sz w:val="18"/>
+          <w:szCs w:val="18"/>
+        </w:rPr>
+      </w:pPr>
+      <w:r>
+        <w:rPr>
+          <w:rFonts w:ascii="Consolas" w:hAnsi="Consolas" w:cs="Times New Roman"/>
+          <w:color w:val="00B050"/>
+          <w:sz w:val="18"/>
+          <w:szCs w:val="18"/>
+        </w:rPr>
+        <w:t xml:space="preserve">    - Copying simply copies a handle, not the contents</w:t>
+      </w:r>
+    </w:p>
+    <w:p>
+      <w:pPr>
+        <w:spacing w:line="240" w:lineRule="exact"/>
+        <w:rPr>
+          <w:rFonts w:ascii="Consolas" w:hAnsi="Consolas" w:cs="Times New Roman"/>
+          <w:color w:val="00B050"/>
+          <w:sz w:val="18"/>
+          <w:szCs w:val="18"/>
+        </w:rPr>
+      </w:pPr>
+      <w:r>
+        <w:rPr>
+          <w:rFonts w:ascii="Consolas" w:hAnsi="Consolas" w:cs="Times New Roman"/>
+          <w:color w:val="00B050"/>
+          <w:sz w:val="18"/>
+          <w:szCs w:val="18"/>
+        </w:rPr>
+        <w:t xml:space="preserve">    - Inherits from handle</w:t>
+      </w:r>
+    </w:p>
+    <w:p>
+      <w:pPr>
+        <w:spacing w:line="240" w:lineRule="exact"/>
+        <w:rPr>
+          <w:rFonts w:ascii="Consolas" w:hAnsi="Consolas" w:cs="Times New Roman"/>
+          <w:color w:val="00B050"/>
+          <w:sz w:val="18"/>
+          <w:szCs w:val="18"/>
+        </w:rPr>
+      </w:pPr>
+      <w:r>
+        <w:rPr>
+          <w:rFonts w:ascii="Consolas" w:hAnsi="Consolas" w:cs="Times New Roman"/>
+          <w:color w:val="00B050"/>
+          <w:sz w:val="18"/>
+          <w:szCs w:val="18"/>
+        </w:rPr>
+        <w:t>%}</w:t>
+      </w:r>
+    </w:p>
+    <w:p>
+      <w:pPr>
+        <w:spacing w:line="240" w:lineRule="exact"/>
+        <w:rPr>
+          <w:rFonts w:ascii="Consolas" w:hAnsi="Consolas" w:cs="Times New Roman"/>
+          <w:sz w:val="18"/>
+          <w:szCs w:val="18"/>
+        </w:rPr>
+      </w:pPr>
+    </w:p>
+    <w:p>
+      <w:pPr>
+        <w:spacing w:line="240" w:lineRule="exact"/>
+        <w:rPr>
+          <w:rFonts w:ascii="Consolas" w:hAnsi="Consolas" w:cs="Times New Roman"/>
+          <w:sz w:val="18"/>
+          <w:szCs w:val="18"/>
+        </w:rPr>
+      </w:pPr>
+      <w:r>
+        <w:rPr>
+          <w:rFonts w:ascii="Consolas" w:hAnsi="Consolas" w:cs="Times New Roman"/>
+          <w:sz w:val="18"/>
+          <w:szCs w:val="18"/>
+        </w:rPr>
+        <w:t xml:space="preserve">&gt;&gt; </w:t>
+      </w:r>
+      <w:r>
+        <w:rPr>
+          <w:rFonts w:ascii="Consolas" w:hAnsi="Consolas" w:cs="Times New Roman"/>
+          <w:sz w:val="18"/>
+          <w:szCs w:val="18"/>
+        </w:rPr>
+        <w:t xml:space="preserve">account.balance = 0   </w:t>
+      </w:r>
+      <w:r>
+        <w:rPr>
+          <w:rFonts w:ascii="Consolas" w:hAnsi="Consolas" w:cs="Times New Roman"/>
+          <w:sz w:val="18"/>
+          <w:szCs w:val="18"/>
+        </w:rPr>
+        <w:tab/>
+      </w:r>
+      <w:r>
+        <w:rPr>
+          <w:rFonts w:ascii="Consolas" w:hAnsi="Consolas" w:cs="Times New Roman"/>
+          <w:color w:val="00B050"/>
+          <w:sz w:val="18"/>
+          <w:szCs w:val="18"/>
+        </w:rPr>
+        <w:t>% This only creates a structure.</w:t>
+      </w:r>
+    </w:p>
+    <w:p>
+      <w:pPr>
+        <w:spacing w:line="240" w:lineRule="exact"/>
+        <w:rPr>
+          <w:rFonts w:ascii="Consolas" w:hAnsi="Consolas" w:cs="Times New Roman"/>
+          <w:sz w:val="18"/>
+          <w:szCs w:val="18"/>
+        </w:rPr>
+      </w:pPr>
+      <w:r>
+        <w:rPr>
+          <w:rFonts w:ascii="Consolas" w:hAnsi="Consolas" w:cs="Times New Roman"/>
+          <w:sz w:val="18"/>
+          <w:szCs w:val="18"/>
+        </w:rPr>
+        <w:t xml:space="preserve">                        </w:t>
+      </w:r>
+      <w:r>
+        <w:rPr>
+          <w:rFonts w:ascii="Consolas" w:hAnsi="Consolas" w:cs="Times New Roman"/>
+          <w:sz w:val="18"/>
+          <w:szCs w:val="18"/>
+        </w:rPr>
+        <w:tab/>
+      </w:r>
+      <w:r>
+        <w:rPr>
+          <w:rFonts w:ascii="Consolas" w:hAnsi="Consolas" w:cs="Times New Roman"/>
+          <w:color w:val="00B050"/>
+          <w:sz w:val="18"/>
+          <w:szCs w:val="18"/>
+        </w:rPr>
+        <w:t>% This will not provide us any method for doing</w:t>
+      </w:r>
+      <w:r>
+        <w:rPr>
+          <w:rFonts w:ascii="Consolas" w:hAnsi="Consolas" w:cs="Times New Roman"/>
+          <w:color w:val="00B050"/>
+          <w:sz w:val="18"/>
+          <w:szCs w:val="18"/>
+        </w:rPr>
+        <w:t xml:space="preserve"> anything</w:t>
+      </w:r>
+      <w:r>
+        <w:rPr>
+          <w:rFonts w:ascii="Consolas" w:hAnsi="Consolas" w:cs="Times New Roman"/>
+          <w:color w:val="00B050"/>
+          <w:sz w:val="18"/>
+          <w:szCs w:val="18"/>
+        </w:rPr>
+        <w:t>, e.g. withdrawing money.</w:t>
+      </w:r>
+    </w:p>
+    <w:p>
+      <w:pPr>
+        <w:spacing w:line="240" w:lineRule="exact"/>
+        <w:rPr>
+          <w:rFonts w:ascii="Consolas" w:hAnsi="Consolas" w:cs="Times New Roman"/>
+          <w:sz w:val="18"/>
+          <w:szCs w:val="18"/>
+        </w:rPr>
+      </w:pPr>
+      <w:r>
+        <w:rPr>
+          <w:rFonts w:ascii="Consolas" w:hAnsi="Consolas" w:cs="Times New Roman"/>
+          <w:sz w:val="18"/>
+          <w:szCs w:val="18"/>
+        </w:rPr>
+        <w:t xml:space="preserve"> </w:t>
+      </w:r>
+    </w:p>
+    <w:p>
+      <w:pPr>
+        <w:spacing w:line="240" w:lineRule="exact"/>
+        <w:rPr>
+          <w:rFonts w:ascii="Consolas" w:hAnsi="Consolas" w:cs="Times New Roman"/>
+          <w:color w:val="00B050"/>
+          <w:sz w:val="18"/>
+          <w:szCs w:val="18"/>
+        </w:rPr>
+      </w:pPr>
+      <w:r>
+        <w:rPr>
+          <w:rFonts w:ascii="Consolas" w:hAnsi="Consolas" w:cs="Times New Roman"/>
+          <w:color w:val="00B050"/>
+          <w:sz w:val="18"/>
+          <w:szCs w:val="18"/>
+        </w:rPr>
+        <w:t>% Create a class Account: shown in another script.</w:t>
+      </w:r>
+    </w:p>
+    <w:p>
+      <w:pPr>
+        <w:spacing w:line="240" w:lineRule="exact"/>
+        <w:rPr>
+          <w:rFonts w:ascii="Consolas" w:hAnsi="Consolas" w:cs="Times New Roman"/>
+          <w:color w:val="00B050"/>
+          <w:sz w:val="18"/>
+          <w:szCs w:val="18"/>
+        </w:rPr>
+      </w:pPr>
+      <w:r>
+        <w:rPr>
+          <w:rFonts w:ascii="Consolas" w:hAnsi="Consolas" w:cs="Times New Roman"/>
+          <w:color w:val="00B050"/>
+          <w:sz w:val="18"/>
+          <w:szCs w:val="18"/>
+        </w:rPr>
+        <w:t>%{</w:t>
+      </w:r>
+    </w:p>
+    <w:p>
+      <w:pPr>
+        <w:spacing w:line="240" w:lineRule="exact"/>
+        <w:rPr>
+          <w:rFonts w:ascii="Consolas" w:hAnsi="Consolas" w:cs="Times New Roman"/>
+          <w:color w:val="00B050"/>
+          <w:sz w:val="18"/>
+          <w:szCs w:val="18"/>
+        </w:rPr>
+      </w:pPr>
+      <w:r>
+        <w:rPr>
+          <w:rFonts w:ascii="Consolas" w:hAnsi="Consolas" w:cs="Times New Roman"/>
+          <w:color w:val="00B050"/>
+          <w:sz w:val="18"/>
+          <w:szCs w:val="18"/>
+        </w:rPr>
+        <w:t>classdef Account &lt; handle</w:t>
+      </w:r>
+    </w:p>
+    <w:p>
+      <w:pPr>
+        <w:spacing w:line="240" w:lineRule="exact"/>
+        <w:rPr>
+          <w:rFonts w:ascii="Consolas" w:hAnsi="Consolas" w:cs="Times New Roman"/>
+          <w:color w:val="00B050"/>
+          <w:sz w:val="18"/>
+          <w:szCs w:val="18"/>
+        </w:rPr>
+      </w:pPr>
+      <w:r>
+        <w:rPr>
+          <w:rFonts w:ascii="Consolas" w:hAnsi="Consolas" w:cs="Times New Roman"/>
+          <w:color w:val="00B050"/>
+          <w:sz w:val="18"/>
+          <w:szCs w:val="18"/>
+        </w:rPr>
+        <w:t xml:space="preserve"> </w:t>
+      </w:r>
+    </w:p>
+    <w:p>
+      <w:pPr>
+        <w:spacing w:line="240" w:lineRule="exact"/>
+        <w:rPr>
+          <w:rFonts w:ascii="Consolas" w:hAnsi="Consolas" w:cs="Times New Roman"/>
+          <w:color w:val="00B050"/>
+          <w:sz w:val="18"/>
+          <w:szCs w:val="18"/>
+        </w:rPr>
+      </w:pPr>
+      <w:r>
+        <w:rPr>
+          <w:rFonts w:ascii="Consolas" w:hAnsi="Consolas" w:cs="Times New Roman"/>
+          <w:color w:val="00B050"/>
+          <w:sz w:val="18"/>
+          <w:szCs w:val="18"/>
+        </w:rPr>
+        <w:t>end</w:t>
+      </w:r>
+    </w:p>
+    <w:p>
+      <w:pPr>
+        <w:spacing w:line="240" w:lineRule="exact"/>
+        <w:rPr>
+          <w:rFonts w:ascii="Consolas" w:hAnsi="Consolas" w:cs="Times New Roman"/>
+          <w:color w:val="00B050"/>
+          <w:sz w:val="18"/>
+          <w:szCs w:val="18"/>
+        </w:rPr>
+      </w:pPr>
+      <w:r>
+        <w:rPr>
+          <w:rFonts w:ascii="Consolas" w:hAnsi="Consolas" w:cs="Times New Roman"/>
+          <w:color w:val="00B050"/>
+          <w:sz w:val="18"/>
+          <w:szCs w:val="18"/>
+        </w:rPr>
+        <w:t>%}</w:t>
+      </w:r>
+    </w:p>
+    <w:p>
+      <w:pPr>
+        <w:spacing w:line="240" w:lineRule="exact"/>
+        <w:rPr>
+          <w:rFonts w:ascii="Consolas" w:hAnsi="Consolas" w:cs="Times New Roman"/>
+          <w:sz w:val="18"/>
+          <w:szCs w:val="18"/>
+        </w:rPr>
+      </w:pPr>
+      <w:r>
+        <w:rPr>
+          <w:rFonts w:ascii="Consolas" w:hAnsi="Consolas" w:cs="Times New Roman"/>
+          <w:sz w:val="18"/>
+          <w:szCs w:val="18"/>
+        </w:rPr>
+        <w:t>&gt;&gt; a = Account</w:t>
+      </w:r>
+    </w:p>
+    <w:p>
+      <w:pPr>
+        <w:spacing w:line="240" w:lineRule="exact"/>
+        <w:rPr>
+          <w:rFonts w:ascii="Consolas" w:hAnsi="Consolas" w:cs="Times New Roman"/>
+          <w:sz w:val="18"/>
+          <w:szCs w:val="18"/>
+        </w:rPr>
+      </w:pPr>
+    </w:p>
+    <w:p>
+      <w:pPr>
+        <w:spacing w:line="240" w:lineRule="exact"/>
+        <w:rPr>
+          <w:rFonts w:ascii="Consolas" w:hAnsi="Consolas" w:cs="Times New Roman"/>
+          <w:sz w:val="18"/>
+          <w:szCs w:val="18"/>
+        </w:rPr>
+      </w:pPr>
+      <w:r>
+        <w:rPr>
+          <w:rFonts w:ascii="Consolas" w:hAnsi="Consolas" w:cs="Times New Roman"/>
+          <w:sz w:val="18"/>
+          <w:szCs w:val="18"/>
+        </w:rPr>
+        <w:t xml:space="preserve">a = </w:t>
+      </w:r>
+    </w:p>
+    <w:p>
+      <w:pPr>
+        <w:spacing w:line="240" w:lineRule="exact"/>
+        <w:rPr>
+          <w:rFonts w:ascii="Consolas" w:hAnsi="Consolas" w:cs="Times New Roman"/>
+          <w:sz w:val="18"/>
+          <w:szCs w:val="18"/>
+        </w:rPr>
+      </w:pPr>
+    </w:p>
+    <w:p>
+      <w:pPr>
+        <w:spacing w:line="240" w:lineRule="exact"/>
+        <w:rPr>
+          <w:rFonts w:ascii="Consolas" w:hAnsi="Consolas" w:cs="Times New Roman"/>
+          <w:sz w:val="18"/>
+          <w:szCs w:val="18"/>
+        </w:rPr>
+      </w:pPr>
+      <w:r>
+        <w:rPr>
+          <w:rFonts w:ascii="Consolas" w:hAnsi="Consolas" w:cs="Times New Roman"/>
+          <w:sz w:val="18"/>
+          <w:szCs w:val="18"/>
+        </w:rPr>
+        <w:t xml:space="preserve">  Account with no properties.</w:t>
+      </w:r>
+    </w:p>
+    <w:p>
+      <w:pPr>
+        <w:spacing w:line="240" w:lineRule="exact"/>
+        <w:rPr>
+          <w:rFonts w:ascii="Consolas" w:hAnsi="Consolas" w:cs="Times New Roman"/>
+          <w:sz w:val="18"/>
+          <w:szCs w:val="18"/>
+        </w:rPr>
+      </w:pPr>
+    </w:p>
+    <w:p>
+      <w:pPr>
+        <w:spacing w:line="240" w:lineRule="exact"/>
+        <w:rPr>
+          <w:rFonts w:ascii="Consolas" w:hAnsi="Consolas" w:cs="Times New Roman"/>
+          <w:sz w:val="18"/>
+          <w:szCs w:val="18"/>
+        </w:rPr>
+      </w:pPr>
+      <w:r>
+        <w:rPr>
+          <w:rFonts w:ascii="Consolas" w:hAnsi="Consolas" w:cs="Times New Roman"/>
+          <w:sz w:val="18"/>
+          <w:szCs w:val="18"/>
+        </w:rPr>
+        <w:t>&gt;&gt; whos a</w:t>
+      </w:r>
+    </w:p>
+    <w:p>
+      <w:pPr>
+        <w:spacing w:line="240" w:lineRule="exact"/>
+        <w:rPr>
+          <w:rFonts w:ascii="Consolas" w:hAnsi="Consolas" w:cs="Times New Roman"/>
+          <w:sz w:val="18"/>
+          <w:szCs w:val="18"/>
+        </w:rPr>
+      </w:pPr>
+      <w:r>
+        <w:rPr>
+          <w:rFonts w:ascii="Consolas" w:hAnsi="Consolas" w:cs="Times New Roman"/>
+          <w:sz w:val="18"/>
+          <w:szCs w:val="18"/>
+        </w:rPr>
+        <w:t xml:space="preserve">  Name      Size            Bytes  Class      Attributes</w:t>
+      </w:r>
+    </w:p>
+    <w:p>
+      <w:pPr>
+        <w:spacing w:line="240" w:lineRule="exact"/>
+        <w:rPr>
+          <w:rFonts w:ascii="Consolas" w:hAnsi="Consolas" w:cs="Times New Roman"/>
+          <w:sz w:val="18"/>
+          <w:szCs w:val="18"/>
+        </w:rPr>
+      </w:pPr>
+    </w:p>
+    <w:p>
+      <w:pPr>
+        <w:spacing w:line="240" w:lineRule="exact"/>
+        <w:rPr>
+          <w:rFonts w:ascii="Consolas" w:hAnsi="Consolas" w:cs="Times New Roman"/>
+          <w:sz w:val="18"/>
+          <w:szCs w:val="18"/>
+        </w:rPr>
+      </w:pPr>
+      <w:r>
+        <w:rPr>
+          <w:rFonts w:ascii="Consolas" w:hAnsi="Consolas" w:cs="Times New Roman"/>
+          <w:sz w:val="18"/>
+          <w:szCs w:val="18"/>
+        </w:rPr>
+        <w:t xml:space="preserve">  a         1x1                 8  Account              </w:t>
+      </w:r>
+      <w:r>
+        <w:rPr>
+          <w:rFonts w:ascii="Consolas" w:hAnsi="Consolas" w:cs="Times New Roman"/>
+          <w:sz w:val="18"/>
+          <w:szCs w:val="18"/>
+        </w:rPr>
+        <w:t xml:space="preserve"> </w:t>
+      </w:r>
+    </w:p>
+    <w:p>
+      <w:pPr>
+        <w:spacing w:line="240" w:lineRule="exact"/>
+        <w:rPr>
+          <w:rFonts w:ascii="Consolas" w:hAnsi="Consolas" w:cs="Times New Roman"/>
+          <w:sz w:val="18"/>
+          <w:szCs w:val="18"/>
+        </w:rPr>
+      </w:pPr>
+      <w:r>
+        <w:rPr>
+          <w:rFonts w:ascii="Consolas" w:hAnsi="Consolas" w:cs="Times New Roman"/>
+          <w:sz w:val="18"/>
+          <w:szCs w:val="18"/>
+        </w:rPr>
+        <w:t xml:space="preserve"> </w:t>
+      </w:r>
+    </w:p>
+    <w:p>
+      <w:pPr>
+        <w:pStyle w:val="Heading2"/>
+      </w:pPr>
+      <w:r>
+        <w:t>8.2</w:t>
+      </w:r>
+      <w:r>
+        <w:t xml:space="preserve"> Properties</w:t>
+      </w:r>
+    </w:p>
+    <w:p>
+      <w:pPr>
+        <w:spacing w:line="240" w:lineRule="exact"/>
+        <w:rPr>
+          <w:rFonts w:ascii="Consolas" w:hAnsi="Consolas" w:cs="Times New Roman"/>
+          <w:sz w:val="18"/>
+          <w:szCs w:val="18"/>
+        </w:rPr>
+      </w:pPr>
+    </w:p>
+    <w:p>
+      <w:pPr>
+        <w:spacing w:line="240" w:lineRule="exact"/>
+        <w:rPr>
+          <w:rFonts w:ascii="Consolas" w:hAnsi="Consolas" w:cs="Times New Roman"/>
+          <w:color w:val="00B050"/>
+          <w:sz w:val="18"/>
+          <w:szCs w:val="18"/>
+        </w:rPr>
+      </w:pPr>
+      <w:r>
+        <w:rPr>
+          <w:rFonts w:ascii="Consolas" w:hAnsi="Consolas" w:cs="Times New Roman"/>
+          <w:color w:val="00B050"/>
+          <w:sz w:val="18"/>
+          <w:szCs w:val="18"/>
+        </w:rPr>
+        <w:t>% Add properties to original Account class</w:t>
+      </w:r>
+    </w:p>
+    <w:p>
+      <w:pPr>
+        <w:spacing w:line="240" w:lineRule="exact"/>
+        <w:rPr>
+          <w:rFonts w:ascii="Consolas" w:hAnsi="Consolas" w:cs="Times New Roman"/>
+          <w:color w:val="00B050"/>
+          <w:sz w:val="18"/>
+          <w:szCs w:val="18"/>
+        </w:rPr>
+      </w:pPr>
+      <w:r>
+        <w:rPr>
+          <w:rFonts w:ascii="Consolas" w:hAnsi="Consolas" w:cs="Times New Roman"/>
+          <w:color w:val="00B050"/>
+          <w:sz w:val="18"/>
+          <w:szCs w:val="18"/>
+        </w:rPr>
+        <w:t>%{</w:t>
+      </w:r>
+    </w:p>
+    <w:p>
+      <w:pPr>
+        <w:spacing w:line="240" w:lineRule="exact"/>
+        <w:rPr>
+          <w:rFonts w:ascii="Consolas" w:hAnsi="Consolas" w:cs="Times New Roman"/>
+          <w:color w:val="00B050"/>
+          <w:sz w:val="18"/>
+          <w:szCs w:val="18"/>
+        </w:rPr>
+      </w:pPr>
+      <w:r>
+        <w:rPr>
+          <w:rFonts w:ascii="Consolas" w:hAnsi="Consolas" w:cs="Times New Roman"/>
+          <w:color w:val="00B050"/>
+          <w:sz w:val="18"/>
+          <w:szCs w:val="18"/>
+        </w:rPr>
+        <w:t>classdef Account &lt; handle</w:t>
+      </w:r>
+    </w:p>
+    <w:p>
+      <w:pPr>
+        <w:spacing w:line="240" w:lineRule="exact"/>
+        <w:rPr>
+          <w:rFonts w:ascii="Consolas" w:hAnsi="Consolas" w:cs="Times New Roman"/>
+          <w:color w:val="00B050"/>
+          <w:sz w:val="18"/>
+          <w:szCs w:val="18"/>
+        </w:rPr>
+      </w:pPr>
+      <w:r>
+        <w:rPr>
+          <w:rFonts w:ascii="Consolas" w:hAnsi="Consolas" w:cs="Times New Roman"/>
+          <w:color w:val="00B050"/>
+          <w:sz w:val="18"/>
+          <w:szCs w:val="18"/>
+        </w:rPr>
+        <w:t xml:space="preserve">    properties</w:t>
+      </w:r>
+    </w:p>
+    <w:p>
+      <w:pPr>
+        <w:spacing w:line="240" w:lineRule="exact"/>
+        <w:rPr>
+          <w:rFonts w:ascii="Consolas" w:hAnsi="Consolas" w:cs="Times New Roman"/>
+          <w:color w:val="00B050"/>
+          <w:sz w:val="18"/>
+          <w:szCs w:val="18"/>
+        </w:rPr>
+      </w:pPr>
+      <w:r>
+        <w:rPr>
+          <w:rFonts w:ascii="Consolas" w:hAnsi="Consolas" w:cs="Times New Roman"/>
+          <w:color w:val="00B050"/>
+          <w:sz w:val="18"/>
+          <w:szCs w:val="18"/>
+        </w:rPr>
+        <w:t xml:space="preserve">        Balance = 0 </w:t>
+      </w:r>
+    </w:p>
+    <w:p>
+      <w:pPr>
+        <w:spacing w:line="240" w:lineRule="exact"/>
+        <w:rPr>
+          <w:rFonts w:ascii="Consolas" w:hAnsi="Consolas" w:cs="Times New Roman"/>
+          <w:color w:val="00B050"/>
+          <w:sz w:val="18"/>
+          <w:szCs w:val="18"/>
+        </w:rPr>
+      </w:pPr>
+      <w:r>
+        <w:rPr>
+          <w:rFonts w:ascii="Consolas" w:hAnsi="Consolas" w:cs="Times New Roman"/>
+          <w:color w:val="00B050"/>
+          <w:sz w:val="18"/>
+          <w:szCs w:val="18"/>
+        </w:rPr>
+        <w:t xml:space="preserve">    end</w:t>
+      </w:r>
+    </w:p>
+    <w:p>
+      <w:pPr>
+        <w:spacing w:line="240" w:lineRule="exact"/>
+        <w:rPr>
+          <w:rFonts w:ascii="Consolas" w:hAnsi="Consolas" w:cs="Times New Roman"/>
+          <w:color w:val="00B050"/>
+          <w:sz w:val="18"/>
+          <w:szCs w:val="18"/>
+        </w:rPr>
+      </w:pPr>
+      <w:r>
+        <w:rPr>
+          <w:rFonts w:ascii="Consolas" w:hAnsi="Consolas" w:cs="Times New Roman"/>
+          <w:color w:val="00B050"/>
+          <w:sz w:val="18"/>
+          <w:szCs w:val="18"/>
+        </w:rPr>
+        <w:t>end</w:t>
+      </w:r>
+    </w:p>
+    <w:p>
+      <w:pPr>
+        <w:spacing w:line="240" w:lineRule="exact"/>
+        <w:rPr>
+          <w:rFonts w:ascii="Consolas" w:hAnsi="Consolas" w:cs="Times New Roman"/>
+          <w:color w:val="00B050"/>
+          <w:sz w:val="18"/>
+          <w:szCs w:val="18"/>
+        </w:rPr>
+      </w:pPr>
+      <w:r>
+        <w:rPr>
+          <w:rFonts w:ascii="Consolas" w:hAnsi="Consolas" w:cs="Times New Roman"/>
+          <w:color w:val="00B050"/>
+          <w:sz w:val="18"/>
+          <w:szCs w:val="18"/>
+        </w:rPr>
+        <w:t>%}</w:t>
+      </w:r>
+    </w:p>
+    <w:p>
+      <w:pPr>
+        <w:spacing w:line="240" w:lineRule="exact"/>
+        <w:rPr>
+          <w:rFonts w:ascii="Consolas" w:hAnsi="Consolas" w:cs="Times New Roman"/>
+          <w:sz w:val="18"/>
+          <w:szCs w:val="18"/>
+        </w:rPr>
+      </w:pPr>
+      <w:r>
+        <w:rPr>
+          <w:rFonts w:ascii="Consolas" w:hAnsi="Consolas" w:cs="Times New Roman"/>
+          <w:sz w:val="18"/>
+          <w:szCs w:val="18"/>
+        </w:rPr>
+        <w:t>&gt;&gt; a = Account</w:t>
+      </w:r>
+    </w:p>
+    <w:p>
+      <w:pPr>
+        <w:spacing w:line="240" w:lineRule="exact"/>
+        <w:rPr>
+          <w:rFonts w:ascii="Consolas" w:hAnsi="Consolas" w:cs="Times New Roman"/>
+          <w:sz w:val="18"/>
+          <w:szCs w:val="18"/>
+        </w:rPr>
+      </w:pPr>
+    </w:p>
+    <w:p>
+      <w:pPr>
+        <w:spacing w:line="240" w:lineRule="exact"/>
+        <w:rPr>
+          <w:rFonts w:ascii="Consolas" w:hAnsi="Consolas" w:cs="Times New Roman"/>
+          <w:sz w:val="18"/>
+          <w:szCs w:val="18"/>
+        </w:rPr>
+      </w:pPr>
+      <w:r>
+        <w:rPr>
+          <w:rFonts w:ascii="Consolas" w:hAnsi="Consolas" w:cs="Times New Roman"/>
+          <w:sz w:val="18"/>
+          <w:szCs w:val="18"/>
+        </w:rPr>
+        <w:t xml:space="preserve">a = </w:t>
+      </w:r>
+    </w:p>
+    <w:p>
+      <w:pPr>
+        <w:spacing w:line="240" w:lineRule="exact"/>
+        <w:rPr>
+          <w:rFonts w:ascii="Consolas" w:hAnsi="Consolas" w:cs="Times New Roman"/>
+          <w:sz w:val="18"/>
+          <w:szCs w:val="18"/>
+        </w:rPr>
+      </w:pPr>
+    </w:p>
+    <w:p>
+      <w:pPr>
+        <w:spacing w:line="240" w:lineRule="exact"/>
+        <w:rPr>
+          <w:rFonts w:ascii="Consolas" w:hAnsi="Consolas" w:cs="Times New Roman"/>
+          <w:sz w:val="18"/>
+          <w:szCs w:val="18"/>
+        </w:rPr>
+      </w:pPr>
+      <w:r>
+        <w:rPr>
+          <w:rFonts w:ascii="Consolas" w:hAnsi="Consolas" w:cs="Times New Roman"/>
+          <w:sz w:val="18"/>
+          <w:szCs w:val="18"/>
+        </w:rPr>
+        <w:t xml:space="preserve">  Account with properties:</w:t>
+      </w:r>
+    </w:p>
+    <w:p>
+      <w:pPr>
+        <w:spacing w:line="240" w:lineRule="exact"/>
+        <w:rPr>
+          <w:rFonts w:ascii="Consolas" w:hAnsi="Consolas" w:cs="Times New Roman"/>
+          <w:sz w:val="18"/>
+          <w:szCs w:val="18"/>
+        </w:rPr>
+      </w:pPr>
+    </w:p>
+    <w:p>
+      <w:pPr>
+        <w:spacing w:line="240" w:lineRule="exact"/>
+        <w:rPr>
+          <w:rFonts w:ascii="Consolas" w:hAnsi="Consolas" w:cs="Times New Roman"/>
+          <w:sz w:val="18"/>
+          <w:szCs w:val="18"/>
+        </w:rPr>
+      </w:pPr>
+      <w:r>
+        <w:rPr>
+          <w:rFonts w:ascii="Consolas" w:hAnsi="Consolas" w:cs="Times New Roman"/>
+          <w:sz w:val="18"/>
+          <w:szCs w:val="18"/>
+        </w:rPr>
+        <w:t xml:space="preserve">    Balance: 0</w:t>
+      </w:r>
+    </w:p>
+    <w:p>
+      <w:pPr>
+        <w:spacing w:line="240" w:lineRule="exact"/>
+        <w:rPr>
+          <w:rFonts w:ascii="Consolas" w:hAnsi="Consolas" w:cs="Times New Roman"/>
+          <w:sz w:val="18"/>
+          <w:szCs w:val="18"/>
+        </w:rPr>
+      </w:pPr>
+    </w:p>
+    <w:p>
+      <w:pPr>
+        <w:spacing w:line="240" w:lineRule="exact"/>
+        <w:rPr>
+          <w:rFonts w:ascii="Consolas" w:hAnsi="Consolas" w:cs="Times New Roman"/>
+          <w:sz w:val="18"/>
+          <w:szCs w:val="18"/>
+        </w:rPr>
+      </w:pPr>
+      <w:r>
+        <w:rPr>
+          <w:rFonts w:ascii="Consolas" w:hAnsi="Consolas" w:cs="Times New Roman"/>
+          <w:sz w:val="18"/>
+          <w:szCs w:val="18"/>
+        </w:rPr>
+        <w:t>&gt;&gt; a.Balance</w:t>
+      </w:r>
+    </w:p>
+    <w:p>
+      <w:pPr>
+        <w:spacing w:line="240" w:lineRule="exact"/>
+        <w:rPr>
+          <w:rFonts w:ascii="Consolas" w:hAnsi="Consolas" w:cs="Times New Roman"/>
+          <w:sz w:val="18"/>
+          <w:szCs w:val="18"/>
+        </w:rPr>
+      </w:pPr>
+    </w:p>
+    <w:p>
+      <w:pPr>
+        <w:spacing w:line="240" w:lineRule="exact"/>
+        <w:rPr>
+          <w:rFonts w:ascii="Consolas" w:hAnsi="Consolas" w:cs="Times New Roman"/>
+          <w:sz w:val="18"/>
+          <w:szCs w:val="18"/>
+        </w:rPr>
+      </w:pPr>
+      <w:r>
+        <w:rPr>
+          <w:rFonts w:ascii="Consolas" w:hAnsi="Consolas" w:cs="Times New Roman"/>
+          <w:sz w:val="18"/>
+          <w:szCs w:val="18"/>
+        </w:rPr>
+        <w:lastRenderedPageBreak/>
+        <w:t>ans =</w:t>
+      </w:r>
+    </w:p>
+    <w:p>
+      <w:pPr>
+        <w:spacing w:line="240" w:lineRule="exact"/>
+        <w:rPr>
+          <w:rFonts w:ascii="Consolas" w:hAnsi="Consolas" w:cs="Times New Roman"/>
+          <w:sz w:val="18"/>
+          <w:szCs w:val="18"/>
+        </w:rPr>
+      </w:pPr>
+    </w:p>
+    <w:p>
+      <w:pPr>
+        <w:spacing w:line="240" w:lineRule="exact"/>
+        <w:rPr>
+          <w:rFonts w:ascii="Consolas" w:hAnsi="Consolas" w:cs="Times New Roman"/>
+          <w:sz w:val="18"/>
+          <w:szCs w:val="18"/>
+        </w:rPr>
+      </w:pPr>
+      <w:r>
+        <w:rPr>
+          <w:rFonts w:ascii="Consolas" w:hAnsi="Consolas" w:cs="Times New Roman"/>
+          <w:sz w:val="18"/>
+          <w:szCs w:val="18"/>
+        </w:rPr>
+        <w:t xml:space="preserve">     0</w:t>
+      </w:r>
+    </w:p>
+    <w:p>
+      <w:pPr>
+        <w:spacing w:line="240" w:lineRule="exact"/>
+        <w:rPr>
+          <w:rFonts w:ascii="Consolas" w:hAnsi="Consolas" w:cs="Times New Roman"/>
+          <w:sz w:val="18"/>
+          <w:szCs w:val="18"/>
+        </w:rPr>
+      </w:pPr>
+    </w:p>
+    <w:p>
+      <w:pPr>
+        <w:spacing w:line="240" w:lineRule="exact"/>
+        <w:rPr>
+          <w:rFonts w:ascii="Consolas" w:hAnsi="Consolas" w:cs="Times New Roman"/>
+          <w:sz w:val="18"/>
+          <w:szCs w:val="18"/>
+        </w:rPr>
+      </w:pPr>
+      <w:r>
+        <w:rPr>
+          <w:rFonts w:ascii="Consolas" w:hAnsi="Consolas" w:cs="Times New Roman"/>
+          <w:sz w:val="18"/>
+          <w:szCs w:val="18"/>
+        </w:rPr>
+        <w:t>&gt;&gt; a.Balance = 100</w:t>
+      </w:r>
+    </w:p>
+    <w:p>
+      <w:pPr>
+        <w:spacing w:line="240" w:lineRule="exact"/>
+        <w:rPr>
+          <w:rFonts w:ascii="Consolas" w:hAnsi="Consolas" w:cs="Times New Roman"/>
+          <w:sz w:val="18"/>
+          <w:szCs w:val="18"/>
+        </w:rPr>
+      </w:pPr>
+    </w:p>
+    <w:p>
+      <w:pPr>
+        <w:spacing w:line="240" w:lineRule="exact"/>
+        <w:rPr>
+          <w:rFonts w:ascii="Consolas" w:hAnsi="Consolas" w:cs="Times New Roman"/>
+          <w:sz w:val="18"/>
+          <w:szCs w:val="18"/>
+        </w:rPr>
+      </w:pPr>
+      <w:r>
+        <w:rPr>
+          <w:rFonts w:ascii="Consolas" w:hAnsi="Consolas" w:cs="Times New Roman"/>
+          <w:sz w:val="18"/>
+          <w:szCs w:val="18"/>
+        </w:rPr>
+        <w:t xml:space="preserve">a = </w:t>
+      </w:r>
+    </w:p>
+    <w:p>
+      <w:pPr>
+        <w:spacing w:line="240" w:lineRule="exact"/>
+        <w:rPr>
+          <w:rFonts w:ascii="Consolas" w:hAnsi="Consolas" w:cs="Times New Roman"/>
+          <w:sz w:val="18"/>
+          <w:szCs w:val="18"/>
+        </w:rPr>
+      </w:pPr>
+    </w:p>
+    <w:p>
+      <w:pPr>
+        <w:spacing w:line="240" w:lineRule="exact"/>
+        <w:rPr>
+          <w:rFonts w:ascii="Consolas" w:hAnsi="Consolas" w:cs="Times New Roman"/>
+          <w:sz w:val="18"/>
+          <w:szCs w:val="18"/>
+        </w:rPr>
+      </w:pPr>
+      <w:r>
+        <w:rPr>
+          <w:rFonts w:ascii="Consolas" w:hAnsi="Consolas" w:cs="Times New Roman"/>
+          <w:sz w:val="18"/>
+          <w:szCs w:val="18"/>
+        </w:rPr>
+        <w:t xml:space="preserve">  Account with properties:</w:t>
+      </w:r>
+    </w:p>
+    <w:p>
+      <w:pPr>
+        <w:spacing w:line="240" w:lineRule="exact"/>
+        <w:rPr>
+          <w:rFonts w:ascii="Consolas" w:hAnsi="Consolas" w:cs="Times New Roman"/>
+          <w:sz w:val="18"/>
+          <w:szCs w:val="18"/>
+        </w:rPr>
+      </w:pPr>
+    </w:p>
+    <w:p>
+      <w:pPr>
+        <w:spacing w:line="240" w:lineRule="exact"/>
+        <w:rPr>
+          <w:rFonts w:ascii="Consolas" w:hAnsi="Consolas" w:cs="Times New Roman"/>
+          <w:sz w:val="18"/>
+          <w:szCs w:val="18"/>
+        </w:rPr>
+      </w:pPr>
+      <w:r>
+        <w:rPr>
+          <w:rFonts w:ascii="Consolas" w:hAnsi="Consolas" w:cs="Times New Roman"/>
+          <w:sz w:val="18"/>
+          <w:szCs w:val="18"/>
+        </w:rPr>
+        <w:t xml:space="preserve">    Balance: 100</w:t>
+      </w:r>
+    </w:p>
+    <w:p>
+      <w:pPr>
+        <w:spacing w:line="240" w:lineRule="exact"/>
+        <w:rPr>
+          <w:rFonts w:ascii="Consolas" w:hAnsi="Consolas" w:cs="Times New Roman"/>
+          <w:sz w:val="18"/>
+          <w:szCs w:val="18"/>
+        </w:rPr>
+      </w:pPr>
+    </w:p>
+    <w:p>
+      <w:pPr>
+        <w:pStyle w:val="Heading2"/>
+      </w:pPr>
+      <w:r>
+        <w:t>8.3 Methods</w:t>
+      </w:r>
+    </w:p>
+    <w:p>
+      <w:pPr>
+        <w:spacing w:line="240" w:lineRule="exact"/>
+        <w:rPr>
+          <w:rFonts w:ascii="Consolas" w:hAnsi="Consolas" w:cs="Times New Roman"/>
+          <w:sz w:val="18"/>
+          <w:szCs w:val="18"/>
+        </w:rPr>
+      </w:pPr>
+    </w:p>
+    <w:p>
+      <w:pPr>
+        <w:spacing w:line="240" w:lineRule="exact"/>
+        <w:rPr>
+          <w:rFonts w:ascii="Consolas" w:hAnsi="Consolas" w:cs="Times New Roman"/>
+          <w:color w:val="00B050"/>
+          <w:sz w:val="18"/>
+          <w:szCs w:val="18"/>
+        </w:rPr>
+      </w:pPr>
+      <w:r>
+        <w:rPr>
+          <w:rFonts w:ascii="Consolas" w:hAnsi="Consolas" w:cs="Times New Roman"/>
+          <w:color w:val="00B050"/>
+          <w:sz w:val="18"/>
+          <w:szCs w:val="18"/>
+        </w:rPr>
+        <w:t>%{</w:t>
+      </w:r>
+    </w:p>
+    <w:p>
+      <w:pPr>
+        <w:spacing w:line="240" w:lineRule="exact"/>
+        <w:rPr>
+          <w:rFonts w:ascii="Consolas" w:hAnsi="Consolas" w:cs="Times New Roman"/>
+          <w:color w:val="00B050"/>
+          <w:sz w:val="18"/>
+          <w:szCs w:val="18"/>
+        </w:rPr>
+      </w:pPr>
+      <w:r>
+        <w:rPr>
+          <w:rFonts w:ascii="Consolas" w:hAnsi="Consolas" w:cs="Times New Roman"/>
+          <w:color w:val="00B050"/>
+          <w:sz w:val="18"/>
+          <w:szCs w:val="18"/>
+        </w:rPr>
+        <w:t>classdef Account &lt; handle</w:t>
+      </w:r>
+    </w:p>
+    <w:p>
+      <w:pPr>
+        <w:spacing w:line="240" w:lineRule="exact"/>
+        <w:rPr>
+          <w:rFonts w:ascii="Consolas" w:hAnsi="Consolas" w:cs="Times New Roman"/>
+          <w:color w:val="00B050"/>
+          <w:sz w:val="18"/>
+          <w:szCs w:val="18"/>
+        </w:rPr>
+      </w:pPr>
+      <w:r>
+        <w:rPr>
+          <w:rFonts w:ascii="Consolas" w:hAnsi="Consolas" w:cs="Times New Roman"/>
+          <w:color w:val="00B050"/>
+          <w:sz w:val="18"/>
+          <w:szCs w:val="18"/>
+        </w:rPr>
+        <w:t xml:space="preserve">    properties</w:t>
+      </w:r>
+    </w:p>
+    <w:p>
+      <w:pPr>
+        <w:spacing w:line="240" w:lineRule="exact"/>
+        <w:rPr>
+          <w:rFonts w:ascii="Consolas" w:hAnsi="Consolas" w:cs="Times New Roman"/>
+          <w:color w:val="00B050"/>
+          <w:sz w:val="18"/>
+          <w:szCs w:val="18"/>
+        </w:rPr>
+      </w:pPr>
+      <w:r>
+        <w:rPr>
+          <w:rFonts w:ascii="Consolas" w:hAnsi="Consolas" w:cs="Times New Roman"/>
+          <w:color w:val="00B050"/>
+          <w:sz w:val="18"/>
+          <w:szCs w:val="18"/>
+        </w:rPr>
+        <w:t xml:space="preserve">        Balance = 0 </w:t>
+      </w:r>
+    </w:p>
+    <w:p>
+      <w:pPr>
+        <w:spacing w:line="240" w:lineRule="exact"/>
+        <w:rPr>
+          <w:rFonts w:ascii="Consolas" w:hAnsi="Consolas" w:cs="Times New Roman"/>
+          <w:color w:val="00B050"/>
+          <w:sz w:val="18"/>
+          <w:szCs w:val="18"/>
+        </w:rPr>
+      </w:pPr>
+      <w:r>
+        <w:rPr>
+          <w:rFonts w:ascii="Consolas" w:hAnsi="Consolas" w:cs="Times New Roman"/>
+          <w:color w:val="00B050"/>
+          <w:sz w:val="18"/>
+          <w:szCs w:val="18"/>
+        </w:rPr>
+        <w:t xml:space="preserve">    end</w:t>
+      </w:r>
+    </w:p>
+    <w:p>
+      <w:pPr>
+        <w:spacing w:line="240" w:lineRule="exact"/>
+        <w:rPr>
+          <w:rFonts w:ascii="Consolas" w:hAnsi="Consolas" w:cs="Times New Roman"/>
+          <w:color w:val="00B050"/>
+          <w:sz w:val="18"/>
+          <w:szCs w:val="18"/>
+        </w:rPr>
+      </w:pPr>
+      <w:r>
+        <w:rPr>
+          <w:rFonts w:ascii="Consolas" w:hAnsi="Consolas" w:cs="Times New Roman"/>
+          <w:color w:val="00B050"/>
+          <w:sz w:val="18"/>
+          <w:szCs w:val="18"/>
+        </w:rPr>
+        <w:t xml:space="preserve">    </w:t>
+      </w:r>
+      <w:r>
+        <w:rPr>
+          <w:rFonts w:ascii="Consolas" w:hAnsi="Consolas" w:cs="Times New Roman"/>
+          <w:color w:val="00B050"/>
+          <w:sz w:val="18"/>
+          <w:szCs w:val="18"/>
+          <w:highlight w:val="yellow"/>
+        </w:rPr>
+        <w:t>methods</w:t>
+      </w:r>
+    </w:p>
+    <w:p>
+      <w:pPr>
+        <w:spacing w:line="240" w:lineRule="exact"/>
+        <w:rPr>
+          <w:rFonts w:ascii="Consolas" w:hAnsi="Consolas" w:cs="Times New Roman"/>
+          <w:color w:val="00B050"/>
+          <w:sz w:val="18"/>
+          <w:szCs w:val="18"/>
+        </w:rPr>
+      </w:pPr>
+      <w:r>
+        <w:rPr>
+          <w:rFonts w:ascii="Consolas" w:hAnsi="Consolas" w:cs="Times New Roman"/>
+          <w:color w:val="00B050"/>
+          <w:sz w:val="18"/>
+          <w:szCs w:val="18"/>
+        </w:rPr>
+        <w:t xml:space="preserve">        function </w:t>
+      </w:r>
+      <w:r>
+        <w:rPr>
+          <w:rFonts w:ascii="Consolas" w:hAnsi="Consolas" w:cs="Times New Roman"/>
+          <w:color w:val="00B050"/>
+          <w:sz w:val="18"/>
+          <w:szCs w:val="18"/>
+          <w:highlight w:val="yellow"/>
+        </w:rPr>
+        <w:t>Deposit</w:t>
+      </w:r>
+      <w:r>
+        <w:rPr>
+          <w:rFonts w:ascii="Consolas" w:hAnsi="Consolas" w:cs="Times New Roman"/>
+          <w:color w:val="00B050"/>
+          <w:sz w:val="18"/>
+          <w:szCs w:val="18"/>
+        </w:rPr>
+        <w:t>(</w:t>
+      </w:r>
+      <w:r>
+        <w:rPr>
+          <w:rFonts w:ascii="Consolas" w:hAnsi="Consolas" w:cs="Times New Roman"/>
+          <w:color w:val="00B050"/>
+          <w:sz w:val="18"/>
+          <w:szCs w:val="18"/>
+          <w:highlight w:val="yellow"/>
+        </w:rPr>
+        <w:t>obj</w:t>
+      </w:r>
+      <w:r>
+        <w:rPr>
+          <w:rFonts w:ascii="Consolas" w:hAnsi="Consolas" w:cs="Times New Roman"/>
+          <w:color w:val="00B050"/>
+          <w:sz w:val="18"/>
+          <w:szCs w:val="18"/>
+        </w:rPr>
+        <w:t>, amount)</w:t>
+      </w:r>
+    </w:p>
+    <w:p>
+      <w:pPr>
+        <w:spacing w:line="240" w:lineRule="exact"/>
+        <w:rPr>
+          <w:rFonts w:ascii="Consolas" w:hAnsi="Consolas" w:cs="Times New Roman"/>
+          <w:color w:val="00B050"/>
+          <w:sz w:val="18"/>
+          <w:szCs w:val="18"/>
+        </w:rPr>
+      </w:pPr>
+      <w:r>
+        <w:rPr>
+          <w:rFonts w:ascii="Consolas" w:hAnsi="Consolas" w:cs="Times New Roman"/>
+          <w:color w:val="00B050"/>
+          <w:sz w:val="18"/>
+          <w:szCs w:val="18"/>
+        </w:rPr>
+        <w:t xml:space="preserve">            obj.Balance = obj.Balance + amount;</w:t>
+      </w:r>
+    </w:p>
+    <w:p>
+      <w:pPr>
+        <w:spacing w:line="240" w:lineRule="exact"/>
+        <w:rPr>
+          <w:rFonts w:ascii="Consolas" w:hAnsi="Consolas" w:cs="Times New Roman"/>
+          <w:color w:val="00B050"/>
+          <w:sz w:val="18"/>
+          <w:szCs w:val="18"/>
+        </w:rPr>
+      </w:pPr>
+      <w:r>
+        <w:rPr>
+          <w:rFonts w:ascii="Consolas" w:hAnsi="Consolas" w:cs="Times New Roman"/>
+          <w:color w:val="00B050"/>
+          <w:sz w:val="18"/>
+          <w:szCs w:val="18"/>
+        </w:rPr>
+        <w:t xml:space="preserve">        end</w:t>
+      </w:r>
+    </w:p>
+    <w:p>
+      <w:pPr>
+        <w:spacing w:line="240" w:lineRule="exact"/>
+        <w:rPr>
+          <w:rFonts w:ascii="Consolas" w:hAnsi="Consolas" w:cs="Times New Roman"/>
+          <w:color w:val="00B050"/>
+          <w:sz w:val="18"/>
+          <w:szCs w:val="18"/>
+        </w:rPr>
+      </w:pPr>
+      <w:r>
+        <w:rPr>
+          <w:rFonts w:ascii="Consolas" w:hAnsi="Consolas" w:cs="Times New Roman"/>
+          <w:color w:val="00B050"/>
+          <w:sz w:val="18"/>
+          <w:szCs w:val="18"/>
+        </w:rPr>
+        <w:t xml:space="preserve">        function </w:t>
+      </w:r>
+      <w:r>
+        <w:rPr>
+          <w:rFonts w:ascii="Consolas" w:hAnsi="Consolas" w:cs="Times New Roman"/>
+          <w:color w:val="00B050"/>
+          <w:sz w:val="18"/>
+          <w:szCs w:val="18"/>
+          <w:highlight w:val="yellow"/>
+        </w:rPr>
+        <w:t>Withdraw</w:t>
+      </w:r>
+      <w:r>
+        <w:rPr>
+          <w:rFonts w:ascii="Consolas" w:hAnsi="Consolas" w:cs="Times New Roman"/>
+          <w:color w:val="00B050"/>
+          <w:sz w:val="18"/>
+          <w:szCs w:val="18"/>
+        </w:rPr>
+        <w:t>(</w:t>
+      </w:r>
+      <w:r>
+        <w:rPr>
+          <w:rFonts w:ascii="Consolas" w:hAnsi="Consolas" w:cs="Times New Roman"/>
+          <w:color w:val="00B050"/>
+          <w:sz w:val="18"/>
+          <w:szCs w:val="18"/>
+          <w:highlight w:val="yellow"/>
+        </w:rPr>
+        <w:t>obj</w:t>
+      </w:r>
+      <w:r>
+        <w:rPr>
+          <w:rFonts w:ascii="Consolas" w:hAnsi="Consolas" w:cs="Times New Roman"/>
+          <w:color w:val="00B050"/>
+          <w:sz w:val="18"/>
+          <w:szCs w:val="18"/>
+        </w:rPr>
+        <w:t>, amount)</w:t>
+      </w:r>
+    </w:p>
+    <w:p>
+      <w:pPr>
+        <w:spacing w:line="240" w:lineRule="exact"/>
+        <w:rPr>
+          <w:rFonts w:ascii="Consolas" w:hAnsi="Consolas" w:cs="Times New Roman"/>
+          <w:color w:val="00B050"/>
+          <w:sz w:val="18"/>
+          <w:szCs w:val="18"/>
+        </w:rPr>
+      </w:pPr>
+      <w:r>
+        <w:rPr>
+          <w:rFonts w:ascii="Consolas" w:hAnsi="Consolas" w:cs="Times New Roman"/>
+          <w:color w:val="00B050"/>
+          <w:sz w:val="18"/>
+          <w:szCs w:val="18"/>
+        </w:rPr>
+        <w:t xml:space="preserve">            if (amount &lt;= obj.Balance)</w:t>
+      </w:r>
+    </w:p>
+    <w:p>
+      <w:pPr>
+        <w:spacing w:line="240" w:lineRule="exact"/>
+        <w:rPr>
+          <w:rFonts w:ascii="Consolas" w:hAnsi="Consolas" w:cs="Times New Roman"/>
+          <w:color w:val="00B050"/>
+          <w:sz w:val="18"/>
+          <w:szCs w:val="18"/>
+        </w:rPr>
+      </w:pPr>
+      <w:r>
+        <w:rPr>
+          <w:rFonts w:ascii="Consolas" w:hAnsi="Consolas" w:cs="Times New Roman"/>
+          <w:color w:val="00B050"/>
+          <w:sz w:val="18"/>
+          <w:szCs w:val="18"/>
+        </w:rPr>
+        <w:t xml:space="preserve">                obj.Balance = obj.Balance - amount;</w:t>
+      </w:r>
+    </w:p>
+    <w:p>
+      <w:pPr>
+        <w:spacing w:line="240" w:lineRule="exact"/>
+        <w:rPr>
+          <w:rFonts w:ascii="Consolas" w:hAnsi="Consolas" w:cs="Times New Roman"/>
+          <w:color w:val="00B050"/>
+          <w:sz w:val="18"/>
+          <w:szCs w:val="18"/>
+        </w:rPr>
+      </w:pPr>
+      <w:r>
+        <w:rPr>
+          <w:rFonts w:ascii="Consolas" w:hAnsi="Consolas" w:cs="Times New Roman"/>
+          <w:color w:val="00B050"/>
+          <w:sz w:val="18"/>
+          <w:szCs w:val="18"/>
+        </w:rPr>
+        <w:t xml:space="preserve">            else</w:t>
+      </w:r>
+    </w:p>
+    <w:p>
+      <w:pPr>
+        <w:spacing w:line="240" w:lineRule="exact"/>
+        <w:rPr>
+          <w:rFonts w:ascii="Consolas" w:hAnsi="Consolas" w:cs="Times New Roman"/>
+          <w:color w:val="00B050"/>
+          <w:sz w:val="18"/>
+          <w:szCs w:val="18"/>
+        </w:rPr>
+      </w:pPr>
+      <w:r>
+        <w:rPr>
+          <w:rFonts w:ascii="Consolas" w:hAnsi="Consolas" w:cs="Times New Roman"/>
+          <w:color w:val="00B050"/>
+          <w:sz w:val="18"/>
+          <w:szCs w:val="18"/>
+        </w:rPr>
+        <w:t xml:space="preserve">                disp('insufficient funds')</w:t>
+      </w:r>
+    </w:p>
+    <w:p>
+      <w:pPr>
+        <w:spacing w:line="240" w:lineRule="exact"/>
+        <w:rPr>
+          <w:rFonts w:ascii="Consolas" w:hAnsi="Consolas" w:cs="Times New Roman"/>
+          <w:color w:val="00B050"/>
+          <w:sz w:val="18"/>
+          <w:szCs w:val="18"/>
+        </w:rPr>
+      </w:pPr>
+      <w:r>
+        <w:rPr>
+          <w:rFonts w:ascii="Consolas" w:hAnsi="Consolas" w:cs="Times New Roman"/>
+          <w:color w:val="00B050"/>
+          <w:sz w:val="18"/>
+          <w:szCs w:val="18"/>
+        </w:rPr>
+        <w:t xml:space="preserve">            end</w:t>
+      </w:r>
+    </w:p>
+    <w:p>
+      <w:pPr>
+        <w:spacing w:line="240" w:lineRule="exact"/>
+        <w:rPr>
+          <w:rFonts w:ascii="Consolas" w:hAnsi="Consolas" w:cs="Times New Roman"/>
+          <w:color w:val="00B050"/>
+          <w:sz w:val="18"/>
+          <w:szCs w:val="18"/>
+        </w:rPr>
+      </w:pPr>
+      <w:r>
+        <w:rPr>
+          <w:rFonts w:ascii="Consolas" w:hAnsi="Consolas" w:cs="Times New Roman"/>
+          <w:color w:val="00B050"/>
+          <w:sz w:val="18"/>
+          <w:szCs w:val="18"/>
+        </w:rPr>
+        <w:t xml:space="preserve">        end</w:t>
+      </w:r>
+    </w:p>
+    <w:p>
+      <w:pPr>
+        <w:spacing w:line="240" w:lineRule="exact"/>
+        <w:rPr>
+          <w:rFonts w:ascii="Consolas" w:hAnsi="Consolas" w:cs="Times New Roman"/>
+          <w:color w:val="00B050"/>
+          <w:sz w:val="18"/>
+          <w:szCs w:val="18"/>
+        </w:rPr>
+      </w:pPr>
+      <w:r>
+        <w:rPr>
+          <w:rFonts w:ascii="Consolas" w:hAnsi="Consolas" w:cs="Times New Roman"/>
+          <w:color w:val="00B050"/>
+          <w:sz w:val="18"/>
+          <w:szCs w:val="18"/>
+        </w:rPr>
+        <w:t xml:space="preserve">    end</w:t>
+      </w:r>
+    </w:p>
+    <w:p>
+      <w:pPr>
+        <w:spacing w:line="240" w:lineRule="exact"/>
+        <w:rPr>
+          <w:rFonts w:ascii="Consolas" w:hAnsi="Consolas" w:cs="Times New Roman"/>
+          <w:color w:val="00B050"/>
+          <w:sz w:val="18"/>
+          <w:szCs w:val="18"/>
+        </w:rPr>
+      </w:pPr>
+      <w:r>
+        <w:rPr>
+          <w:rFonts w:ascii="Consolas" w:hAnsi="Consolas" w:cs="Times New Roman"/>
+          <w:color w:val="00B050"/>
+          <w:sz w:val="18"/>
+          <w:szCs w:val="18"/>
+        </w:rPr>
+        <w:t>end</w:t>
+      </w:r>
+    </w:p>
+    <w:p>
+      <w:pPr>
+        <w:spacing w:line="240" w:lineRule="exact"/>
+        <w:rPr>
+          <w:rFonts w:ascii="Consolas" w:hAnsi="Consolas" w:cs="Times New Roman"/>
+          <w:color w:val="00B050"/>
+          <w:sz w:val="18"/>
+          <w:szCs w:val="18"/>
+        </w:rPr>
+      </w:pPr>
+      <w:r>
+        <w:rPr>
+          <w:rFonts w:ascii="Consolas" w:hAnsi="Consolas" w:cs="Times New Roman"/>
+          <w:color w:val="00B050"/>
+          <w:sz w:val="18"/>
+          <w:szCs w:val="18"/>
+        </w:rPr>
+        <w:t>%}</w:t>
+      </w:r>
+    </w:p>
+    <w:p>
+      <w:pPr>
+        <w:spacing w:line="240" w:lineRule="exact"/>
+        <w:rPr>
+          <w:rFonts w:ascii="Consolas" w:hAnsi="Consolas" w:cs="Times New Roman"/>
+          <w:sz w:val="18"/>
+          <w:szCs w:val="18"/>
+        </w:rPr>
+      </w:pPr>
       <w:bookmarkStart w:id="0" w:name="_GoBack"/>
       <w:bookmarkEnd w:id="0"/>
     </w:p>
@@ -7737,156 +9833,377 @@
           <w:szCs w:val="18"/>
         </w:rPr>
       </w:pPr>
-    </w:p>
-    <w:p>
-      <w:pPr>
-        <w:spacing w:line="240" w:lineRule="exact"/>
-        <w:rPr>
-          <w:rFonts w:ascii="Consolas" w:hAnsi="Consolas" w:cs="Times New Roman"/>
-          <w:sz w:val="18"/>
-          <w:szCs w:val="18"/>
-        </w:rPr>
-      </w:pPr>
-    </w:p>
-    <w:p>
-      <w:pPr>
-        <w:spacing w:line="240" w:lineRule="exact"/>
-        <w:rPr>
-          <w:rFonts w:ascii="Consolas" w:hAnsi="Consolas" w:cs="Times New Roman"/>
-          <w:sz w:val="18"/>
-          <w:szCs w:val="18"/>
-        </w:rPr>
-      </w:pPr>
-    </w:p>
-    <w:p>
-      <w:pPr>
-        <w:spacing w:line="240" w:lineRule="exact"/>
-        <w:rPr>
-          <w:rFonts w:ascii="Consolas" w:hAnsi="Consolas" w:cs="Times New Roman"/>
-          <w:sz w:val="18"/>
-          <w:szCs w:val="18"/>
-        </w:rPr>
-      </w:pPr>
-    </w:p>
-    <w:p>
-      <w:pPr>
-        <w:spacing w:line="240" w:lineRule="exact"/>
-        <w:rPr>
-          <w:rFonts w:ascii="Consolas" w:hAnsi="Consolas" w:cs="Times New Roman"/>
-          <w:sz w:val="18"/>
-          <w:szCs w:val="18"/>
-        </w:rPr>
-      </w:pPr>
-    </w:p>
-    <w:p>
-      <w:pPr>
-        <w:spacing w:line="240" w:lineRule="exact"/>
-        <w:rPr>
-          <w:rFonts w:ascii="Consolas" w:hAnsi="Consolas" w:cs="Times New Roman"/>
-          <w:sz w:val="18"/>
-          <w:szCs w:val="18"/>
-        </w:rPr>
-      </w:pPr>
-    </w:p>
-    <w:p>
-      <w:pPr>
-        <w:spacing w:line="240" w:lineRule="exact"/>
-        <w:rPr>
-          <w:rFonts w:ascii="Consolas" w:hAnsi="Consolas" w:cs="Times New Roman"/>
-          <w:sz w:val="18"/>
-          <w:szCs w:val="18"/>
-        </w:rPr>
-      </w:pPr>
-    </w:p>
-    <w:p>
-      <w:pPr>
-        <w:spacing w:line="240" w:lineRule="exact"/>
-        <w:rPr>
-          <w:rFonts w:ascii="Consolas" w:hAnsi="Consolas" w:cs="Times New Roman"/>
-          <w:sz w:val="18"/>
-          <w:szCs w:val="18"/>
-        </w:rPr>
-      </w:pPr>
-    </w:p>
-    <w:p>
-      <w:pPr>
-        <w:spacing w:line="240" w:lineRule="exact"/>
-        <w:rPr>
-          <w:rFonts w:ascii="Consolas" w:hAnsi="Consolas" w:cs="Times New Roman"/>
-          <w:sz w:val="18"/>
-          <w:szCs w:val="18"/>
-        </w:rPr>
-      </w:pPr>
-    </w:p>
-    <w:p>
-      <w:pPr>
-        <w:spacing w:line="240" w:lineRule="exact"/>
-        <w:rPr>
-          <w:rFonts w:ascii="Consolas" w:hAnsi="Consolas" w:cs="Times New Roman"/>
-          <w:sz w:val="18"/>
-          <w:szCs w:val="18"/>
-        </w:rPr>
-      </w:pPr>
-    </w:p>
-    <w:p>
-      <w:pPr>
-        <w:spacing w:line="240" w:lineRule="exact"/>
-        <w:rPr>
-          <w:rFonts w:ascii="Consolas" w:hAnsi="Consolas" w:cs="Times New Roman"/>
-          <w:sz w:val="18"/>
-          <w:szCs w:val="18"/>
-        </w:rPr>
-      </w:pPr>
-    </w:p>
-    <w:p>
-      <w:pPr>
-        <w:spacing w:line="240" w:lineRule="exact"/>
-        <w:rPr>
-          <w:rFonts w:ascii="Consolas" w:hAnsi="Consolas" w:cs="Times New Roman"/>
-          <w:sz w:val="18"/>
-          <w:szCs w:val="18"/>
-        </w:rPr>
-      </w:pPr>
-    </w:p>
-    <w:p>
-      <w:pPr>
-        <w:spacing w:line="240" w:lineRule="exact"/>
-        <w:rPr>
-          <w:rFonts w:ascii="Consolas" w:hAnsi="Consolas" w:cs="Times New Roman"/>
-          <w:sz w:val="18"/>
-          <w:szCs w:val="18"/>
-        </w:rPr>
-      </w:pPr>
-    </w:p>
-    <w:p>
-      <w:pPr>
-        <w:spacing w:line="240" w:lineRule="exact"/>
-        <w:rPr>
-          <w:rFonts w:ascii="Consolas" w:hAnsi="Consolas" w:cs="Times New Roman"/>
-          <w:sz w:val="18"/>
-          <w:szCs w:val="18"/>
-        </w:rPr>
-      </w:pPr>
-    </w:p>
-    <w:p>
-      <w:pPr>
-        <w:spacing w:line="240" w:lineRule="exact"/>
-        <w:rPr>
-          <w:rFonts w:ascii="Consolas" w:hAnsi="Consolas" w:cs="Times New Roman"/>
-          <w:sz w:val="18"/>
-          <w:szCs w:val="18"/>
-        </w:rPr>
-      </w:pPr>
-    </w:p>
-    <w:p>
-      <w:pPr>
-        <w:spacing w:line="240" w:lineRule="exact"/>
-        <w:rPr>
-          <w:rFonts w:ascii="Consolas" w:hAnsi="Consolas" w:cs="Times New Roman"/>
-          <w:sz w:val="18"/>
-          <w:szCs w:val="18"/>
-        </w:rPr>
-      </w:pPr>
+      <w:r>
+        <w:rPr>
+          <w:rFonts w:ascii="Consolas" w:hAnsi="Consolas" w:cs="Times New Roman"/>
+          <w:sz w:val="18"/>
+          <w:szCs w:val="18"/>
+        </w:rPr>
+        <w:t>&gt;&gt; a = Account</w:t>
+      </w:r>
+    </w:p>
+    <w:p>
+      <w:pPr>
+        <w:spacing w:line="240" w:lineRule="exact"/>
+        <w:rPr>
+          <w:rFonts w:ascii="Consolas" w:hAnsi="Consolas" w:cs="Times New Roman"/>
+          <w:sz w:val="18"/>
+          <w:szCs w:val="18"/>
+        </w:rPr>
+      </w:pPr>
+    </w:p>
+    <w:p>
+      <w:pPr>
+        <w:spacing w:line="240" w:lineRule="exact"/>
+        <w:rPr>
+          <w:rFonts w:ascii="Consolas" w:hAnsi="Consolas" w:cs="Times New Roman"/>
+          <w:sz w:val="18"/>
+          <w:szCs w:val="18"/>
+        </w:rPr>
+      </w:pPr>
+      <w:r>
+        <w:rPr>
+          <w:rFonts w:ascii="Consolas" w:hAnsi="Consolas" w:cs="Times New Roman"/>
+          <w:sz w:val="18"/>
+          <w:szCs w:val="18"/>
+        </w:rPr>
+        <w:t xml:space="preserve">a = </w:t>
+      </w:r>
+    </w:p>
+    <w:p>
+      <w:pPr>
+        <w:spacing w:line="240" w:lineRule="exact"/>
+        <w:rPr>
+          <w:rFonts w:ascii="Consolas" w:hAnsi="Consolas" w:cs="Times New Roman"/>
+          <w:sz w:val="18"/>
+          <w:szCs w:val="18"/>
+        </w:rPr>
+      </w:pPr>
+    </w:p>
+    <w:p>
+      <w:pPr>
+        <w:spacing w:line="240" w:lineRule="exact"/>
+        <w:rPr>
+          <w:rFonts w:ascii="Consolas" w:hAnsi="Consolas" w:cs="Times New Roman"/>
+          <w:sz w:val="18"/>
+          <w:szCs w:val="18"/>
+        </w:rPr>
+      </w:pPr>
+      <w:r>
+        <w:rPr>
+          <w:rFonts w:ascii="Consolas" w:hAnsi="Consolas" w:cs="Times New Roman"/>
+          <w:sz w:val="18"/>
+          <w:szCs w:val="18"/>
+        </w:rPr>
+        <w:t xml:space="preserve">  Account with properties:</w:t>
+      </w:r>
+    </w:p>
+    <w:p>
+      <w:pPr>
+        <w:spacing w:line="240" w:lineRule="exact"/>
+        <w:rPr>
+          <w:rFonts w:ascii="Consolas" w:hAnsi="Consolas" w:cs="Times New Roman"/>
+          <w:sz w:val="18"/>
+          <w:szCs w:val="18"/>
+        </w:rPr>
+      </w:pPr>
+    </w:p>
+    <w:p>
+      <w:pPr>
+        <w:spacing w:line="240" w:lineRule="exact"/>
+        <w:rPr>
+          <w:rFonts w:ascii="Consolas" w:hAnsi="Consolas" w:cs="Times New Roman"/>
+          <w:sz w:val="18"/>
+          <w:szCs w:val="18"/>
+          <w:lang w:val="fr-FR"/>
+        </w:rPr>
+      </w:pPr>
+      <w:r>
+        <w:rPr>
+          <w:rFonts w:ascii="Consolas" w:hAnsi="Consolas" w:cs="Times New Roman"/>
+          <w:sz w:val="18"/>
+          <w:szCs w:val="18"/>
+        </w:rPr>
+        <w:t xml:space="preserve">    </w:t>
+      </w:r>
+      <w:r>
+        <w:rPr>
+          <w:rFonts w:ascii="Consolas" w:hAnsi="Consolas" w:cs="Times New Roman"/>
+          <w:sz w:val="18"/>
+          <w:szCs w:val="18"/>
+          <w:lang w:val="fr-FR"/>
+        </w:rPr>
+        <w:t>Balance: 0</w:t>
+      </w:r>
+    </w:p>
+    <w:p>
+      <w:pPr>
+        <w:spacing w:line="240" w:lineRule="exact"/>
+        <w:rPr>
+          <w:rFonts w:ascii="Consolas" w:hAnsi="Consolas" w:cs="Times New Roman"/>
+          <w:sz w:val="18"/>
+          <w:szCs w:val="18"/>
+          <w:lang w:val="fr-FR"/>
+        </w:rPr>
+      </w:pPr>
+    </w:p>
+    <w:p>
+      <w:pPr>
+        <w:spacing w:line="240" w:lineRule="exact"/>
+        <w:rPr>
+          <w:rFonts w:ascii="Consolas" w:hAnsi="Consolas" w:cs="Times New Roman"/>
+          <w:sz w:val="18"/>
+          <w:szCs w:val="18"/>
+          <w:lang w:val="fr-FR"/>
+        </w:rPr>
+      </w:pPr>
+      <w:r>
+        <w:rPr>
+          <w:rFonts w:ascii="Consolas" w:hAnsi="Consolas" w:cs="Times New Roman"/>
+          <w:sz w:val="18"/>
+          <w:szCs w:val="18"/>
+          <w:lang w:val="fr-FR"/>
+        </w:rPr>
+        <w:t>&gt;&gt; a.Deposit(100)</w:t>
+      </w:r>
+    </w:p>
+    <w:p>
+      <w:pPr>
+        <w:spacing w:line="240" w:lineRule="exact"/>
+        <w:rPr>
+          <w:rFonts w:ascii="Consolas" w:hAnsi="Consolas" w:cs="Times New Roman"/>
+          <w:sz w:val="18"/>
+          <w:szCs w:val="18"/>
+          <w:lang w:val="fr-FR"/>
+        </w:rPr>
+      </w:pPr>
+      <w:r>
+        <w:rPr>
+          <w:rFonts w:ascii="Consolas" w:hAnsi="Consolas" w:cs="Times New Roman"/>
+          <w:sz w:val="18"/>
+          <w:szCs w:val="18"/>
+          <w:lang w:val="fr-FR"/>
+        </w:rPr>
+        <w:t>&gt;&gt; a.Balance</w:t>
+      </w:r>
+    </w:p>
+    <w:p>
+      <w:pPr>
+        <w:spacing w:line="240" w:lineRule="exact"/>
+        <w:rPr>
+          <w:rFonts w:ascii="Consolas" w:hAnsi="Consolas" w:cs="Times New Roman"/>
+          <w:sz w:val="18"/>
+          <w:szCs w:val="18"/>
+          <w:lang w:val="fr-FR"/>
+        </w:rPr>
+      </w:pPr>
+    </w:p>
+    <w:p>
+      <w:pPr>
+        <w:spacing w:line="240" w:lineRule="exact"/>
+        <w:rPr>
+          <w:rFonts w:ascii="Consolas" w:hAnsi="Consolas" w:cs="Times New Roman"/>
+          <w:sz w:val="18"/>
+          <w:szCs w:val="18"/>
+          <w:lang w:val="fr-FR"/>
+        </w:rPr>
+      </w:pPr>
+      <w:r>
+        <w:rPr>
+          <w:rFonts w:ascii="Consolas" w:hAnsi="Consolas" w:cs="Times New Roman"/>
+          <w:sz w:val="18"/>
+          <w:szCs w:val="18"/>
+          <w:lang w:val="fr-FR"/>
+        </w:rPr>
+        <w:t>ans =</w:t>
+      </w:r>
+    </w:p>
+    <w:p>
+      <w:pPr>
+        <w:spacing w:line="240" w:lineRule="exact"/>
+        <w:rPr>
+          <w:rFonts w:ascii="Consolas" w:hAnsi="Consolas" w:cs="Times New Roman"/>
+          <w:sz w:val="18"/>
+          <w:szCs w:val="18"/>
+          <w:lang w:val="fr-FR"/>
+        </w:rPr>
+      </w:pPr>
+    </w:p>
+    <w:p>
+      <w:pPr>
+        <w:spacing w:line="240" w:lineRule="exact"/>
+        <w:rPr>
+          <w:rFonts w:ascii="Consolas" w:hAnsi="Consolas" w:cs="Times New Roman"/>
+          <w:sz w:val="18"/>
+          <w:szCs w:val="18"/>
+        </w:rPr>
+      </w:pPr>
+      <w:r>
+        <w:rPr>
+          <w:rFonts w:ascii="Consolas" w:hAnsi="Consolas" w:cs="Times New Roman"/>
+          <w:sz w:val="18"/>
+          <w:szCs w:val="18"/>
+          <w:lang w:val="fr-FR"/>
+        </w:rPr>
+        <w:t xml:space="preserve">   </w:t>
+      </w:r>
+      <w:r>
+        <w:rPr>
+          <w:rFonts w:ascii="Consolas" w:hAnsi="Consolas" w:cs="Times New Roman"/>
+          <w:sz w:val="18"/>
+          <w:szCs w:val="18"/>
+        </w:rPr>
+        <w:t>100</w:t>
+      </w:r>
+    </w:p>
+    <w:p>
+      <w:pPr>
+        <w:spacing w:line="240" w:lineRule="exact"/>
+        <w:rPr>
+          <w:rFonts w:ascii="Consolas" w:hAnsi="Consolas" w:cs="Times New Roman"/>
+          <w:sz w:val="18"/>
+          <w:szCs w:val="18"/>
+        </w:rPr>
+      </w:pPr>
+    </w:p>
+    <w:p>
+      <w:pPr>
+        <w:spacing w:line="240" w:lineRule="exact"/>
+        <w:rPr>
+          <w:rFonts w:ascii="Consolas" w:hAnsi="Consolas" w:cs="Times New Roman"/>
+          <w:sz w:val="18"/>
+          <w:szCs w:val="18"/>
+        </w:rPr>
+      </w:pPr>
+      <w:r>
+        <w:rPr>
+          <w:rFonts w:ascii="Consolas" w:hAnsi="Consolas" w:cs="Times New Roman"/>
+          <w:sz w:val="18"/>
+          <w:szCs w:val="18"/>
+        </w:rPr>
+        <w:t>&gt;&gt; a.Withdraw(60)</w:t>
+      </w:r>
+    </w:p>
+    <w:p>
+      <w:pPr>
+        <w:spacing w:line="240" w:lineRule="exact"/>
+        <w:rPr>
+          <w:rFonts w:ascii="Consolas" w:hAnsi="Consolas" w:cs="Times New Roman"/>
+          <w:sz w:val="18"/>
+          <w:szCs w:val="18"/>
+        </w:rPr>
+      </w:pPr>
+      <w:r>
+        <w:rPr>
+          <w:rFonts w:ascii="Consolas" w:hAnsi="Consolas" w:cs="Times New Roman"/>
+          <w:sz w:val="18"/>
+          <w:szCs w:val="18"/>
+        </w:rPr>
+        <w:t>&gt;&gt; a.Balance</w:t>
+      </w:r>
+    </w:p>
+    <w:p>
+      <w:pPr>
+        <w:spacing w:line="240" w:lineRule="exact"/>
+        <w:rPr>
+          <w:rFonts w:ascii="Consolas" w:hAnsi="Consolas" w:cs="Times New Roman"/>
+          <w:sz w:val="18"/>
+          <w:szCs w:val="18"/>
+        </w:rPr>
+      </w:pPr>
+    </w:p>
+    <w:p>
+      <w:pPr>
+        <w:spacing w:line="240" w:lineRule="exact"/>
+        <w:rPr>
+          <w:rFonts w:ascii="Consolas" w:hAnsi="Consolas" w:cs="Times New Roman"/>
+          <w:sz w:val="18"/>
+          <w:szCs w:val="18"/>
+        </w:rPr>
+      </w:pPr>
+      <w:r>
+        <w:rPr>
+          <w:rFonts w:ascii="Consolas" w:hAnsi="Consolas" w:cs="Times New Roman"/>
+          <w:sz w:val="18"/>
+          <w:szCs w:val="18"/>
+        </w:rPr>
+        <w:t>ans =</w:t>
+      </w:r>
+    </w:p>
+    <w:p>
+      <w:pPr>
+        <w:spacing w:line="240" w:lineRule="exact"/>
+        <w:rPr>
+          <w:rFonts w:ascii="Consolas" w:hAnsi="Consolas" w:cs="Times New Roman"/>
+          <w:sz w:val="18"/>
+          <w:szCs w:val="18"/>
+        </w:rPr>
+      </w:pPr>
+    </w:p>
+    <w:p>
+      <w:pPr>
+        <w:spacing w:line="240" w:lineRule="exact"/>
+        <w:rPr>
+          <w:rFonts w:ascii="Consolas" w:hAnsi="Consolas" w:cs="Times New Roman"/>
+          <w:sz w:val="18"/>
+          <w:szCs w:val="18"/>
+        </w:rPr>
+      </w:pPr>
+      <w:r>
+        <w:rPr>
+          <w:rFonts w:ascii="Consolas" w:hAnsi="Consolas" w:cs="Times New Roman"/>
+          <w:sz w:val="18"/>
+          <w:szCs w:val="18"/>
+        </w:rPr>
+        <w:t xml:space="preserve">    40</w:t>
+      </w:r>
+    </w:p>
+    <w:p>
+      <w:pPr>
+        <w:spacing w:line="240" w:lineRule="exact"/>
+        <w:rPr>
+          <w:rFonts w:ascii="Consolas" w:hAnsi="Consolas" w:cs="Times New Roman"/>
+          <w:sz w:val="18"/>
+          <w:szCs w:val="18"/>
+        </w:rPr>
+      </w:pPr>
+    </w:p>
+    <w:p>
+      <w:pPr>
+        <w:spacing w:line="240" w:lineRule="exact"/>
+        <w:rPr>
+          <w:rFonts w:ascii="Consolas" w:hAnsi="Consolas" w:cs="Times New Roman"/>
+          <w:sz w:val="18"/>
+          <w:szCs w:val="18"/>
+        </w:rPr>
+      </w:pPr>
+      <w:r>
+        <w:rPr>
+          <w:rFonts w:ascii="Consolas" w:hAnsi="Consolas" w:cs="Times New Roman"/>
+          <w:sz w:val="18"/>
+          <w:szCs w:val="18"/>
+        </w:rPr>
+        <w:lastRenderedPageBreak/>
+        <w:t>&gt;&gt; a.Withdraw(100)</w:t>
+      </w:r>
+    </w:p>
+    <w:p>
+      <w:pPr>
+        <w:spacing w:line="240" w:lineRule="exact"/>
+        <w:rPr>
+          <w:rFonts w:ascii="Consolas" w:hAnsi="Consolas" w:cs="Times New Roman"/>
+          <w:sz w:val="18"/>
+          <w:szCs w:val="18"/>
+        </w:rPr>
+      </w:pPr>
+      <w:r>
+        <w:rPr>
+          <w:rFonts w:ascii="Consolas" w:hAnsi="Consolas" w:cs="Times New Roman"/>
+          <w:sz w:val="18"/>
+          <w:szCs w:val="18"/>
+        </w:rPr>
+        <w:t>insufficient funds</w:t>
+      </w:r>
     </w:p>
     <w:p>
       <w:pPr>
@@ -8051,7 +10368,7 @@
               <w:sz w:val="16"/>
               <w:szCs w:val="16"/>
             </w:rPr>
-            <w:t>10</w:t>
+            <w:t>12</w:t>
           </w:r>
           <w:r>
             <w:rPr>
@@ -8227,6 +10544,7 @@
               <w:dataBinding w:prefixMappings="xmlns:ns0='http://schemas.openxmlformats.org/package/2006/metadata/core-properties' xmlns:ns1='http://purl.org/dc/elements/1.1/'" w:xpath="/ns0:coreProperties[1]/ns1:title[1]" w:storeItemID="{6C3C8BC8-F283-45AE-878A-BAB7291924A1}"/>
               <w:text/>
             </w:sdtPr>
+            <w:sdtEndPr/>
             <w:sdtContent>
               <w:r>
                 <w:rPr>
@@ -12307,7 +14625,6 @@
   <w:style w:type="character" w:default="1" w:styleId="DefaultParagraphFont">
     <w:name w:val="Default Paragraph Font"/>
     <w:uiPriority w:val="1"/>
-    <w:semiHidden/>
     <w:unhideWhenUsed/>
   </w:style>
   <w:style w:type="table" w:default="1" w:styleId="TableNormal">
@@ -13042,6 +15359,7 @@
     <w:rsid w:val="00E84BCC"/>
     <w:rsid w:val="00EF4266"/>
     <w:rsid w:val="00F008CC"/>
+    <w:rsid w:val="00F06BAF"/>
     <w:rsid w:val="00F372D0"/>
     <w:rsid w:val="00F630B0"/>
     <w:rsid w:val="00F67016"/>
@@ -13790,7 +16108,7 @@
 </file>
 
 <file path=customXml/itemProps1.xml><?xml version="1.0" encoding="utf-8"?>
-<ds:datastoreItem xmlns:ds="http://schemas.openxmlformats.org/officeDocument/2006/customXml" ds:itemID="{319BE2F8-9BCB-4E7D-8C5C-636A818D4431}">
+<ds:datastoreItem xmlns:ds="http://schemas.openxmlformats.org/officeDocument/2006/customXml" ds:itemID="{C09FAFF2-BF2E-418F-82E5-F43427B44D43}">
   <ds:schemaRefs>
     <ds:schemaRef ds:uri="http://schemas.openxmlformats.org/officeDocument/2006/bibliography"/>
   </ds:schemaRefs>

</xml_diff>